<commit_message>
updating report final copy
</commit_message>
<xml_diff>
--- a/Project Report/ReportWRO_2024.docx
+++ b/Project Report/ReportWRO_2024.docx
@@ -22,17 +22,17 @@
           <w:rFonts w:asciiTheme="majorBidi" w:hAnsiTheme="majorBidi" w:cstheme="majorBidi"/>
           <w:b/>
           <w:bCs/>
-          <w:sz w:val="24"/>
-          <w:szCs w:val="24"/>
-        </w:rPr>
-      </w:pPr>
-      <w:r>
-        <w:rPr>
-          <w:rFonts w:asciiTheme="majorBidi" w:hAnsiTheme="majorBidi" w:cstheme="majorBidi"/>
-          <w:b/>
-          <w:bCs/>
-          <w:sz w:val="24"/>
-          <w:szCs w:val="24"/>
+          <w:sz w:val="36"/>
+          <w:szCs w:val="36"/>
+        </w:rPr>
+      </w:pPr>
+      <w:r>
+        <w:rPr>
+          <w:rFonts w:asciiTheme="majorBidi" w:hAnsiTheme="majorBidi" w:cstheme="majorBidi"/>
+          <w:b/>
+          <w:bCs/>
+          <w:sz w:val="36"/>
+          <w:szCs w:val="36"/>
         </w:rPr>
         <w:t>World Robotics Olympiad</w:t>
       </w:r>
@@ -43,12 +43,18 @@
         <w:jc w:val="center"/>
         <w:rPr>
           <w:rFonts w:asciiTheme="majorBidi" w:hAnsiTheme="majorBidi" w:cstheme="majorBidi"/>
-          <w:b/>
-          <w:bCs/>
-          <w:sz w:val="24"/>
-          <w:szCs w:val="24"/>
-        </w:rPr>
-      </w:pPr>
+          <w:sz w:val="24"/>
+          <w:szCs w:val="24"/>
+        </w:rPr>
+      </w:pPr>
+      <w:r>
+        <w:rPr>
+          <w:rFonts w:asciiTheme="majorBidi" w:hAnsiTheme="majorBidi" w:cstheme="majorBidi"/>
+          <w:sz w:val="24"/>
+          <w:szCs w:val="24"/>
+        </w:rPr>
+        <w:t>Future Engineers Challenges</w:t>
+      </w:r>
     </w:p>
     <w:p>
       <w:pPr>
@@ -66,7 +72,7 @@
           <w:sz w:val="24"/>
           <w:szCs w:val="24"/>
         </w:rPr>
-        <w:t>Future Engineers Challenges</w:t>
+        <w:t>Self-driving Autonomous Car: Time attack and Obstacle Avoidance</w:t>
       </w:r>
     </w:p>
     <w:p>
@@ -79,14 +85,6 @@
           <w:szCs w:val="24"/>
         </w:rPr>
       </w:pPr>
-      <w:r>
-        <w:rPr>
-          <w:rFonts w:asciiTheme="majorBidi" w:hAnsiTheme="majorBidi" w:cstheme="majorBidi"/>
-          <w:sz w:val="24"/>
-          <w:szCs w:val="24"/>
-        </w:rPr>
-        <w:t>Self-driving Autonomous Car: Time attack and Obstacle Avoidance</w:t>
-      </w:r>
     </w:p>
     <w:p>
       <w:pPr>
@@ -94,10 +92,22 @@
         <w:jc w:val="center"/>
         <w:rPr>
           <w:rFonts w:asciiTheme="majorBidi" w:hAnsiTheme="majorBidi" w:cstheme="majorBidi"/>
-          <w:sz w:val="24"/>
-          <w:szCs w:val="24"/>
-        </w:rPr>
-      </w:pPr>
+          <w:b/>
+          <w:bCs/>
+          <w:sz w:val="32"/>
+          <w:szCs w:val="32"/>
+        </w:rPr>
+      </w:pPr>
+      <w:r>
+        <w:rPr>
+          <w:rFonts w:asciiTheme="majorBidi" w:hAnsiTheme="majorBidi" w:cstheme="majorBidi"/>
+          <w:b/>
+          <w:bCs/>
+          <w:sz w:val="32"/>
+          <w:szCs w:val="32"/>
+        </w:rPr>
+        <w:t>Team Brainiacs</w:t>
+      </w:r>
     </w:p>
     <w:p>
       <w:pPr>
@@ -109,14 +119,6 @@
           <w:szCs w:val="24"/>
         </w:rPr>
       </w:pPr>
-      <w:r>
-        <w:rPr>
-          <w:rFonts w:asciiTheme="majorBidi" w:hAnsiTheme="majorBidi" w:cstheme="majorBidi"/>
-          <w:sz w:val="24"/>
-          <w:szCs w:val="24"/>
-        </w:rPr>
-        <w:t>Team Brainiacs</w:t>
-      </w:r>
     </w:p>
     <w:p>
       <w:pPr>
@@ -128,6 +130,22 @@
           <w:szCs w:val="24"/>
         </w:rPr>
       </w:pPr>
+      <w:r>
+        <w:rPr>
+          <w:rFonts w:asciiTheme="majorBidi" w:hAnsiTheme="majorBidi" w:cstheme="majorBidi"/>
+          <w:sz w:val="24"/>
+          <w:szCs w:val="24"/>
+        </w:rPr>
+        <w:t xml:space="preserve">Coach:  </w:t>
+      </w:r>
+      <w:r>
+        <w:rPr>
+          <w:rFonts w:asciiTheme="majorBidi" w:hAnsiTheme="majorBidi" w:cstheme="majorBidi"/>
+          <w:sz w:val="24"/>
+          <w:szCs w:val="24"/>
+        </w:rPr>
+        <w:t>Wassim Ghaddar</w:t>
+      </w:r>
     </w:p>
     <w:p>
       <w:pPr>
@@ -139,14 +157,6 @@
           <w:szCs w:val="24"/>
         </w:rPr>
       </w:pPr>
-      <w:r>
-        <w:rPr>
-          <w:rFonts w:asciiTheme="majorBidi" w:hAnsiTheme="majorBidi" w:cstheme="majorBidi"/>
-          <w:sz w:val="24"/>
-          <w:szCs w:val="24"/>
-        </w:rPr>
-        <w:t>Wassim Ghaddar</w:t>
-      </w:r>
     </w:p>
     <w:p>
       <w:pPr>
@@ -164,11 +174,16 @@
           <w:sz w:val="24"/>
           <w:szCs w:val="24"/>
         </w:rPr>
-        <w:t>Hassan Harb</w:t>
-      </w:r>
-    </w:p>
-    <w:p>
-      <w:pPr>
+        <w:t xml:space="preserve">Team members:  </w:t>
+      </w:r>
+    </w:p>
+    <w:p>
+      <w:pPr>
+        <w:pStyle w:val="ListParagraph"/>
+        <w:numPr>
+          <w:ilvl w:val="0"/>
+          <w:numId w:val="2"/>
+        </w:numPr>
         <w:spacing w:line="480" w:lineRule="auto"/>
         <w:jc w:val="center"/>
         <w:rPr>
@@ -183,11 +198,24 @@
           <w:sz w:val="24"/>
           <w:szCs w:val="24"/>
         </w:rPr>
-        <w:t>Mahmoud</w:t>
-      </w:r>
-    </w:p>
-    <w:p>
-      <w:pPr>
+        <w:t>Hassan</w:t>
+      </w:r>
+      <w:r>
+        <w:rPr>
+          <w:rFonts w:asciiTheme="majorBidi" w:hAnsiTheme="majorBidi" w:cstheme="majorBidi"/>
+          <w:sz w:val="24"/>
+          <w:szCs w:val="24"/>
+        </w:rPr>
+        <w:t xml:space="preserve"> Harb</w:t>
+      </w:r>
+    </w:p>
+    <w:p>
+      <w:pPr>
+        <w:pStyle w:val="ListParagraph"/>
+        <w:numPr>
+          <w:ilvl w:val="0"/>
+          <w:numId w:val="2"/>
+        </w:numPr>
         <w:spacing w:line="480" w:lineRule="auto"/>
         <w:jc w:val="center"/>
         <w:rPr>
@@ -196,6 +224,22 @@
           <w:szCs w:val="24"/>
         </w:rPr>
       </w:pPr>
+      <w:r>
+        <w:rPr>
+          <w:rFonts w:asciiTheme="majorBidi" w:hAnsiTheme="majorBidi" w:cstheme="majorBidi"/>
+          <w:sz w:val="24"/>
+          <w:szCs w:val="24"/>
+        </w:rPr>
+        <w:t xml:space="preserve"> Mahmoud</w:t>
+      </w:r>
+      <w:r>
+        <w:rPr>
+          <w:rFonts w:asciiTheme="majorBidi" w:hAnsiTheme="majorBidi" w:cstheme="majorBidi"/>
+          <w:sz w:val="24"/>
+          <w:szCs w:val="24"/>
+        </w:rPr>
+        <w:t xml:space="preserve"> Mustapha</w:t>
+      </w:r>
     </w:p>
     <w:p>
       <w:pPr>
@@ -218,6 +262,17 @@
           <w:szCs w:val="24"/>
         </w:rPr>
       </w:pPr>
+    </w:p>
+    <w:p>
+      <w:pPr>
+        <w:spacing w:line="480" w:lineRule="auto"/>
+        <w:jc w:val="center"/>
+        <w:rPr>
+          <w:rFonts w:asciiTheme="majorBidi" w:hAnsiTheme="majorBidi" w:cstheme="majorBidi"/>
+          <w:sz w:val="24"/>
+          <w:szCs w:val="24"/>
+        </w:rPr>
+      </w:pPr>
       <w:r>
         <w:rPr>
           <w:rFonts w:asciiTheme="majorBidi" w:hAnsiTheme="majorBidi" w:cstheme="majorBidi"/>
@@ -295,19 +350,18 @@
           <w:rFonts w:asciiTheme="majorBidi" w:hAnsiTheme="majorBidi" w:cstheme="majorBidi"/>
           <w:b/>
           <w:bCs/>
-          <w:sz w:val="24"/>
-          <w:szCs w:val="24"/>
-        </w:rPr>
-      </w:pPr>
-      <w:r>
-        <w:rPr>
-          <w:rFonts w:asciiTheme="majorBidi" w:hAnsiTheme="majorBidi" w:cstheme="majorBidi"/>
-          <w:b/>
-          <w:bCs/>
-          <w:sz w:val="24"/>
-          <w:szCs w:val="24"/>
-        </w:rPr>
-        <w:lastRenderedPageBreak/>
+          <w:sz w:val="32"/>
+          <w:szCs w:val="32"/>
+        </w:rPr>
+      </w:pPr>
+      <w:r>
+        <w:rPr>
+          <w:rFonts w:asciiTheme="majorBidi" w:hAnsiTheme="majorBidi" w:cstheme="majorBidi"/>
+          <w:b/>
+          <w:bCs/>
+          <w:sz w:val="32"/>
+          <w:szCs w:val="32"/>
+        </w:rPr>
         <w:t>Introduction</w:t>
       </w:r>
     </w:p>
@@ -396,103 +450,469 @@
           <w:sz w:val="24"/>
           <w:szCs w:val="24"/>
         </w:rPr>
-        <w:t xml:space="preserve">The code for the self-driving autonomous race robotic car consists of several modules that are related to the electromechanical components of the vehicle. The </w:t>
-      </w:r>
-      <w:r>
-        <w:rPr>
-          <w:rFonts w:asciiTheme="majorBidi" w:hAnsiTheme="majorBidi" w:cstheme="majorBidi"/>
-          <w:sz w:val="24"/>
-          <w:szCs w:val="24"/>
-        </w:rPr>
-        <w:t>Raspberry Pi 5</w:t>
-      </w:r>
-      <w:r>
-        <w:rPr>
-          <w:rFonts w:asciiTheme="majorBidi" w:hAnsiTheme="majorBidi" w:cstheme="majorBidi"/>
-          <w:sz w:val="24"/>
-          <w:szCs w:val="24"/>
-        </w:rPr>
-        <w:t xml:space="preserve"> module runs </w:t>
-      </w:r>
-      <w:r>
-        <w:rPr>
-          <w:rFonts w:asciiTheme="majorBidi" w:hAnsiTheme="majorBidi" w:cstheme="majorBidi"/>
-          <w:sz w:val="24"/>
-          <w:szCs w:val="24"/>
-        </w:rPr>
-        <w:t>computer</w:t>
-      </w:r>
-      <w:r>
-        <w:rPr>
-          <w:rFonts w:asciiTheme="majorBidi" w:hAnsiTheme="majorBidi" w:cstheme="majorBidi"/>
-          <w:sz w:val="24"/>
-          <w:szCs w:val="24"/>
-        </w:rPr>
-        <w:t xml:space="preserve"> vision algorithms that analyze camera data to detect obstacles in the car's path. The Arduino </w:t>
-      </w:r>
-      <w:r>
-        <w:rPr>
-          <w:rFonts w:asciiTheme="majorBidi" w:hAnsiTheme="majorBidi" w:cstheme="majorBidi"/>
-          <w:sz w:val="24"/>
-          <w:szCs w:val="24"/>
-        </w:rPr>
-        <w:t>Uno</w:t>
-      </w:r>
-      <w:r>
-        <w:rPr>
-          <w:rFonts w:asciiTheme="majorBidi" w:hAnsiTheme="majorBidi" w:cstheme="majorBidi"/>
-          <w:sz w:val="24"/>
-          <w:szCs w:val="24"/>
-        </w:rPr>
-        <w:t xml:space="preserve"> modules are responsible for controlling the motors, servos, and sensors that enable the car to move and navigate. The MPU6050 gyroscope sensor is used for PID control, which </w:t>
-      </w:r>
-      <w:r>
-        <w:rPr>
-          <w:rFonts w:asciiTheme="majorBidi" w:hAnsiTheme="majorBidi" w:cstheme="majorBidi"/>
-          <w:sz w:val="24"/>
-          <w:szCs w:val="24"/>
-        </w:rPr>
-        <w:t xml:space="preserve">enhances the vehicle’s movement and ensures turns are centered and aligned with the provided lanes as well as </w:t>
-      </w:r>
-      <w:r>
-        <w:rPr>
-          <w:rFonts w:asciiTheme="majorBidi" w:hAnsiTheme="majorBidi" w:cstheme="majorBidi"/>
-          <w:sz w:val="24"/>
-          <w:szCs w:val="24"/>
-        </w:rPr>
-        <w:t>help</w:t>
-      </w:r>
-      <w:r>
-        <w:rPr>
-          <w:rFonts w:asciiTheme="majorBidi" w:hAnsiTheme="majorBidi" w:cstheme="majorBidi"/>
-          <w:sz w:val="24"/>
-          <w:szCs w:val="24"/>
-        </w:rPr>
-        <w:t>ing</w:t>
-      </w:r>
-      <w:r>
-        <w:rPr>
-          <w:rFonts w:asciiTheme="majorBidi" w:hAnsiTheme="majorBidi" w:cstheme="majorBidi"/>
-          <w:sz w:val="24"/>
-          <w:szCs w:val="24"/>
-        </w:rPr>
-        <w:t xml:space="preserve"> to maintain the car's stability and balance while driving. The TCS34725 color sensor detects colors in the environment, which can be used to help the car navigate</w:t>
-      </w:r>
-      <w:r>
-        <w:rPr>
-          <w:rFonts w:asciiTheme="majorBidi" w:hAnsiTheme="majorBidi" w:cstheme="majorBidi"/>
-          <w:sz w:val="24"/>
-          <w:szCs w:val="24"/>
-        </w:rPr>
-        <w:t xml:space="preserve"> and turn accordingly</w:t>
-      </w:r>
-      <w:r>
-        <w:rPr>
-          <w:rFonts w:asciiTheme="majorBidi" w:hAnsiTheme="majorBidi" w:cstheme="majorBidi"/>
-          <w:sz w:val="24"/>
-          <w:szCs w:val="24"/>
-        </w:rPr>
-        <w:t>.</w:t>
+        <w:t>The self-driving race car's code involves several key modules. A Raspberry Pi 5 runs computer vision algorithms to detect obstacles using camera data. Arduino Uno modules control the car's motors, servos, and sensors for movement and navigation. An MPU6050 gyroscope sensor ensures the car stays centered and stable while driving. Additionally, a TCS34725 color sensor detects environmental colors to aid in navigation and turning.</w:t>
+      </w:r>
+    </w:p>
+    <w:p>
+      <w:pPr>
+        <w:spacing w:line="480" w:lineRule="auto"/>
+        <w:ind w:firstLine="720"/>
+        <w:jc w:val="both"/>
+        <w:rPr>
+          <w:rFonts w:asciiTheme="majorBidi" w:hAnsiTheme="majorBidi" w:cstheme="majorBidi"/>
+          <w:sz w:val="24"/>
+          <w:szCs w:val="24"/>
+        </w:rPr>
+      </w:pPr>
+      <w:r>
+        <w:rPr>
+          <w:rFonts w:asciiTheme="majorBidi" w:hAnsiTheme="majorBidi" w:cstheme="majorBidi"/>
+          <w:sz w:val="24"/>
+          <w:szCs w:val="24"/>
+        </w:rPr>
+        <w:t>Our team’s work was based on the popular saying “ one hand can’t clap alone”. With the coach’s help and monitor the members could perfectly work by distributing work. Together Hassan and Mahmoud worked on the connection diagram and code writing. For processing the computer vision to detect the traffic signs, the coach was able to teach  the members how to be working in such an advanced level. As a result of th</w:t>
+      </w:r>
+      <w:r>
+        <w:rPr>
+          <w:rFonts w:asciiTheme="majorBidi" w:hAnsiTheme="majorBidi" w:cstheme="majorBidi"/>
+          <w:sz w:val="24"/>
+          <w:szCs w:val="24"/>
+        </w:rPr>
+        <w:t>is</w:t>
+      </w:r>
+      <w:r>
+        <w:rPr>
+          <w:rFonts w:asciiTheme="majorBidi" w:hAnsiTheme="majorBidi" w:cstheme="majorBidi"/>
+          <w:sz w:val="24"/>
+          <w:szCs w:val="24"/>
+        </w:rPr>
+        <w:t xml:space="preserve"> great work, the brainiacs team </w:t>
+      </w:r>
+      <w:r>
+        <w:rPr>
+          <w:rFonts w:asciiTheme="majorBidi" w:hAnsiTheme="majorBidi" w:cstheme="majorBidi"/>
+          <w:sz w:val="24"/>
+          <w:szCs w:val="24"/>
+        </w:rPr>
+        <w:t xml:space="preserve">perfectly managed to perform a self-driving robot applicable with all rules provided for the competition.  </w:t>
+      </w:r>
+    </w:p>
+    <w:p>
+      <w:pPr>
+        <w:spacing w:line="480" w:lineRule="auto"/>
+        <w:jc w:val="center"/>
+        <w:rPr>
+          <w:rFonts w:asciiTheme="majorBidi" w:hAnsiTheme="majorBidi" w:cstheme="majorBidi"/>
+          <w:b/>
+          <w:bCs/>
+          <w:sz w:val="32"/>
+          <w:szCs w:val="32"/>
+        </w:rPr>
+      </w:pPr>
+      <w:r>
+        <w:rPr>
+          <w:rFonts w:asciiTheme="majorBidi" w:hAnsiTheme="majorBidi" w:cstheme="majorBidi"/>
+          <w:b/>
+          <w:bCs/>
+          <w:sz w:val="32"/>
+          <w:szCs w:val="32"/>
+        </w:rPr>
+        <w:t xml:space="preserve">Project Idea </w:t>
+      </w:r>
+    </w:p>
+    <w:p>
+      <w:pPr>
+        <w:spacing w:line="480" w:lineRule="auto"/>
+        <w:ind w:firstLine="720"/>
+        <w:rPr>
+          <w:rFonts w:asciiTheme="majorBidi" w:hAnsiTheme="majorBidi" w:cstheme="majorBidi"/>
+          <w:sz w:val="24"/>
+          <w:szCs w:val="24"/>
+        </w:rPr>
+      </w:pPr>
+      <w:r>
+        <w:rPr>
+          <w:rFonts w:asciiTheme="majorBidi" w:hAnsiTheme="majorBidi" w:cstheme="majorBidi"/>
+          <w:sz w:val="24"/>
+          <w:szCs w:val="24"/>
+        </w:rPr>
+        <w:t xml:space="preserve">This </w:t>
+      </w:r>
+      <w:r>
+        <w:rPr>
+          <w:rFonts w:asciiTheme="majorBidi" w:hAnsiTheme="majorBidi" w:cstheme="majorBidi"/>
+          <w:sz w:val="24"/>
+          <w:szCs w:val="24"/>
+        </w:rPr>
+        <w:t>self-driving</w:t>
+      </w:r>
+      <w:r>
+        <w:rPr>
+          <w:rFonts w:asciiTheme="majorBidi" w:hAnsiTheme="majorBidi" w:cstheme="majorBidi"/>
+          <w:sz w:val="24"/>
+          <w:szCs w:val="24"/>
+        </w:rPr>
+        <w:t xml:space="preserve"> car was established to be moving on a random lane according to the judges’ choice</w:t>
+      </w:r>
+      <w:r>
+        <w:rPr>
+          <w:rFonts w:asciiTheme="majorBidi" w:hAnsiTheme="majorBidi" w:cstheme="majorBidi"/>
+          <w:sz w:val="24"/>
+          <w:szCs w:val="24"/>
+        </w:rPr>
+        <w:t xml:space="preserve">. The car must complete three rounds, an open round where </w:t>
+      </w:r>
+      <w:r>
+        <w:rPr>
+          <w:rFonts w:asciiTheme="majorBidi" w:hAnsiTheme="majorBidi" w:cstheme="majorBidi"/>
+          <w:sz w:val="24"/>
+          <w:szCs w:val="24"/>
+        </w:rPr>
+        <w:t>it</w:t>
+      </w:r>
+      <w:r>
+        <w:rPr>
+          <w:rFonts w:asciiTheme="majorBidi" w:hAnsiTheme="majorBidi" w:cstheme="majorBidi"/>
+          <w:sz w:val="24"/>
+          <w:szCs w:val="24"/>
+        </w:rPr>
+        <w:t xml:space="preserve"> must complete 3 perfect turns on the lane chosen by the judge, the car during its turns would detect colored stripes on the 90 </w:t>
+      </w:r>
+      <w:proofErr w:type="gramStart"/>
+      <w:r>
+        <w:rPr>
+          <w:rFonts w:asciiTheme="majorBidi" w:hAnsiTheme="majorBidi" w:cstheme="majorBidi"/>
+          <w:sz w:val="24"/>
+          <w:szCs w:val="24"/>
+        </w:rPr>
+        <w:t>degree</w:t>
+      </w:r>
+      <w:proofErr w:type="gramEnd"/>
+      <w:r>
+        <w:rPr>
+          <w:rFonts w:asciiTheme="majorBidi" w:hAnsiTheme="majorBidi" w:cstheme="majorBidi"/>
+          <w:sz w:val="24"/>
+          <w:szCs w:val="24"/>
+        </w:rPr>
+        <w:t xml:space="preserve"> turn to either turn left (detecting orange color) where it moves clockwise or turn to the right (detecting blue color) where it moves in a counter clockwise motion. This challenge has a 3-minute max. time duration for the car to cover the whole 3 turns.</w:t>
+      </w:r>
+    </w:p>
+    <w:p>
+      <w:pPr>
+        <w:spacing w:line="480" w:lineRule="auto"/>
+        <w:ind w:firstLine="720"/>
+        <w:rPr>
+          <w:rFonts w:asciiTheme="majorBidi" w:hAnsiTheme="majorBidi" w:cstheme="majorBidi"/>
+          <w:sz w:val="24"/>
+          <w:szCs w:val="24"/>
+        </w:rPr>
+      </w:pPr>
+      <w:r>
+        <w:rPr>
+          <w:rFonts w:asciiTheme="majorBidi" w:hAnsiTheme="majorBidi" w:cstheme="majorBidi"/>
+          <w:sz w:val="24"/>
+          <w:szCs w:val="24"/>
+        </w:rPr>
+        <w:t xml:space="preserve">In the second challenge obstacles must be detected and avoided by the car. The car must detect traffic signs and avoid them. The self-driving car must pass the red pillar from the right and the green pillar from the left without moving or knocking down the obstacles </w:t>
+      </w:r>
+      <w:r>
+        <w:rPr>
+          <w:rFonts w:asciiTheme="majorBidi" w:hAnsiTheme="majorBidi" w:cstheme="majorBidi"/>
+          <w:sz w:val="24"/>
+          <w:szCs w:val="24"/>
+        </w:rPr>
+        <w:t xml:space="preserve">outside the circular border drawn around them. </w:t>
+      </w:r>
+    </w:p>
+    <w:p>
+      <w:pPr>
+        <w:spacing w:line="480" w:lineRule="auto"/>
+        <w:ind w:firstLine="720"/>
+        <w:rPr>
+          <w:rFonts w:asciiTheme="majorBidi" w:hAnsiTheme="majorBidi" w:cstheme="majorBidi"/>
+          <w:sz w:val="24"/>
+          <w:szCs w:val="24"/>
+        </w:rPr>
+      </w:pPr>
+      <w:r>
+        <w:rPr>
+          <w:rFonts w:asciiTheme="majorBidi" w:hAnsiTheme="majorBidi" w:cstheme="majorBidi"/>
+          <w:sz w:val="24"/>
+          <w:szCs w:val="24"/>
+        </w:rPr>
+        <w:t>The self-driving car must also perform a parallel parking in a lot 1.25</w:t>
+      </w:r>
+      <w:r>
+        <w:rPr>
+          <w:rFonts w:asciiTheme="majorBidi" w:hAnsiTheme="majorBidi" w:cstheme="majorBidi"/>
+          <w:sz w:val="24"/>
+          <w:szCs w:val="24"/>
+        </w:rPr>
+        <w:t xml:space="preserve"> times the</w:t>
+      </w:r>
+      <w:r>
+        <w:rPr>
+          <w:rFonts w:asciiTheme="majorBidi" w:hAnsiTheme="majorBidi" w:cstheme="majorBidi"/>
+          <w:sz w:val="24"/>
+          <w:szCs w:val="24"/>
+        </w:rPr>
+        <w:t xml:space="preserve"> size</w:t>
+      </w:r>
+      <w:r>
+        <w:rPr>
+          <w:rFonts w:asciiTheme="majorBidi" w:hAnsiTheme="majorBidi" w:cstheme="majorBidi"/>
+          <w:sz w:val="24"/>
+          <w:szCs w:val="24"/>
+        </w:rPr>
+        <w:t xml:space="preserve"> of</w:t>
+      </w:r>
+      <w:r>
+        <w:rPr>
+          <w:rFonts w:asciiTheme="majorBidi" w:hAnsiTheme="majorBidi" w:cstheme="majorBidi"/>
+          <w:sz w:val="24"/>
+          <w:szCs w:val="24"/>
+        </w:rPr>
+        <w:t xml:space="preserve"> the car. </w:t>
+      </w:r>
+      <w:r>
+        <w:rPr>
+          <w:rFonts w:asciiTheme="majorBidi" w:hAnsiTheme="majorBidi" w:cstheme="majorBidi"/>
+          <w:sz w:val="24"/>
+          <w:szCs w:val="24"/>
+        </w:rPr>
+        <w:t xml:space="preserve">  </w:t>
+      </w:r>
+    </w:p>
+    <w:p>
+      <w:pPr>
+        <w:spacing w:line="480" w:lineRule="auto"/>
+        <w:ind w:firstLine="720"/>
+        <w:rPr>
+          <w:rFonts w:asciiTheme="majorBidi" w:hAnsiTheme="majorBidi" w:cstheme="majorBidi"/>
+          <w:sz w:val="24"/>
+          <w:szCs w:val="24"/>
+        </w:rPr>
+      </w:pPr>
+      <w:r>
+        <w:rPr>
+          <w:rFonts w:asciiTheme="majorBidi" w:hAnsiTheme="majorBidi" w:cstheme="majorBidi"/>
+          <w:sz w:val="24"/>
+          <w:szCs w:val="24"/>
+        </w:rPr>
+        <w:t xml:space="preserve">The project by performing these challenges in a small scale and passing them in  a perfect manner could be performed in bigger scales to make all vehicles in the market as in our project. </w:t>
+      </w:r>
+      <w:r>
+        <w:rPr>
+          <w:rFonts w:asciiTheme="majorBidi" w:hAnsiTheme="majorBidi" w:cstheme="majorBidi"/>
+          <w:sz w:val="24"/>
+          <w:szCs w:val="24"/>
+        </w:rPr>
+        <w:t xml:space="preserve">Develop an autonomous vehicle capable of navigating urban environments to </w:t>
+      </w:r>
+      <w:r>
+        <w:rPr>
+          <w:rFonts w:asciiTheme="majorBidi" w:hAnsiTheme="majorBidi" w:cstheme="majorBidi"/>
+          <w:sz w:val="24"/>
+          <w:szCs w:val="24"/>
+        </w:rPr>
+        <w:t xml:space="preserve">perform all </w:t>
+      </w:r>
+      <w:r>
+        <w:rPr>
+          <w:rFonts w:asciiTheme="majorBidi" w:hAnsiTheme="majorBidi" w:cstheme="majorBidi"/>
+          <w:sz w:val="24"/>
+          <w:szCs w:val="24"/>
+        </w:rPr>
+        <w:t>human purposes from transportation to delivery. Such an idea is performed using c</w:t>
+      </w:r>
+      <w:r>
+        <w:rPr>
+          <w:rFonts w:asciiTheme="majorBidi" w:hAnsiTheme="majorBidi" w:cstheme="majorBidi"/>
+          <w:sz w:val="24"/>
+          <w:szCs w:val="24"/>
+        </w:rPr>
+        <w:t xml:space="preserve">omputer </w:t>
+      </w:r>
+      <w:r>
+        <w:rPr>
+          <w:rFonts w:asciiTheme="majorBidi" w:hAnsiTheme="majorBidi" w:cstheme="majorBidi"/>
+          <w:sz w:val="24"/>
+          <w:szCs w:val="24"/>
+        </w:rPr>
+        <w:t>v</w:t>
+      </w:r>
+      <w:r>
+        <w:rPr>
+          <w:rFonts w:asciiTheme="majorBidi" w:hAnsiTheme="majorBidi" w:cstheme="majorBidi"/>
+          <w:sz w:val="24"/>
+          <w:szCs w:val="24"/>
+        </w:rPr>
+        <w:t xml:space="preserve">ision for </w:t>
+      </w:r>
+      <w:r>
+        <w:rPr>
+          <w:rFonts w:asciiTheme="majorBidi" w:hAnsiTheme="majorBidi" w:cstheme="majorBidi"/>
+          <w:sz w:val="24"/>
+          <w:szCs w:val="24"/>
+        </w:rPr>
+        <w:t>o</w:t>
+      </w:r>
+      <w:r>
+        <w:rPr>
+          <w:rFonts w:asciiTheme="majorBidi" w:hAnsiTheme="majorBidi" w:cstheme="majorBidi"/>
+          <w:sz w:val="24"/>
+          <w:szCs w:val="24"/>
+        </w:rPr>
+        <w:t xml:space="preserve">bstacle </w:t>
+      </w:r>
+      <w:r>
+        <w:rPr>
+          <w:rFonts w:asciiTheme="majorBidi" w:hAnsiTheme="majorBidi" w:cstheme="majorBidi"/>
+          <w:sz w:val="24"/>
+          <w:szCs w:val="24"/>
+        </w:rPr>
+        <w:t>d</w:t>
+      </w:r>
+      <w:r>
+        <w:rPr>
+          <w:rFonts w:asciiTheme="majorBidi" w:hAnsiTheme="majorBidi" w:cstheme="majorBidi"/>
+          <w:sz w:val="24"/>
+          <w:szCs w:val="24"/>
+        </w:rPr>
+        <w:t>etection</w:t>
+      </w:r>
+      <w:r>
+        <w:rPr>
+          <w:rFonts w:asciiTheme="majorBidi" w:hAnsiTheme="majorBidi" w:cstheme="majorBidi"/>
+          <w:sz w:val="24"/>
+          <w:szCs w:val="24"/>
+        </w:rPr>
+        <w:t xml:space="preserve"> using raspberry</w:t>
+      </w:r>
+      <w:r>
+        <w:rPr>
+          <w:rFonts w:asciiTheme="majorBidi" w:hAnsiTheme="majorBidi" w:cstheme="majorBidi"/>
+          <w:sz w:val="24"/>
+          <w:szCs w:val="24"/>
+        </w:rPr>
+        <w:t xml:space="preserve"> pi</w:t>
+      </w:r>
+      <w:r>
+        <w:rPr>
+          <w:rFonts w:asciiTheme="majorBidi" w:hAnsiTheme="majorBidi" w:cstheme="majorBidi"/>
+          <w:sz w:val="24"/>
+          <w:szCs w:val="24"/>
+        </w:rPr>
+        <w:t xml:space="preserve"> 5 and Arduino </w:t>
+      </w:r>
+      <w:r>
+        <w:rPr>
+          <w:rFonts w:asciiTheme="majorBidi" w:hAnsiTheme="majorBidi" w:cstheme="majorBidi"/>
+          <w:sz w:val="24"/>
+          <w:szCs w:val="24"/>
+        </w:rPr>
+        <w:t xml:space="preserve">scripts </w:t>
+      </w:r>
+      <w:r>
+        <w:rPr>
+          <w:rFonts w:asciiTheme="majorBidi" w:hAnsiTheme="majorBidi" w:cstheme="majorBidi"/>
+          <w:sz w:val="24"/>
+          <w:szCs w:val="24"/>
+        </w:rPr>
+        <w:t xml:space="preserve">to </w:t>
+      </w:r>
+      <w:r>
+        <w:rPr>
+          <w:rFonts w:asciiTheme="majorBidi" w:hAnsiTheme="majorBidi" w:cstheme="majorBidi"/>
+          <w:sz w:val="24"/>
+          <w:szCs w:val="24"/>
+        </w:rPr>
+        <w:t xml:space="preserve">analyze and compute data to </w:t>
+      </w:r>
+      <w:r>
+        <w:rPr>
+          <w:rFonts w:asciiTheme="majorBidi" w:hAnsiTheme="majorBidi" w:cstheme="majorBidi"/>
+          <w:sz w:val="24"/>
+          <w:szCs w:val="24"/>
+        </w:rPr>
+        <w:t xml:space="preserve">perform </w:t>
+      </w:r>
+      <w:r>
+        <w:rPr>
+          <w:rFonts w:asciiTheme="majorBidi" w:hAnsiTheme="majorBidi" w:cstheme="majorBidi"/>
+          <w:sz w:val="24"/>
+          <w:szCs w:val="24"/>
+        </w:rPr>
+        <w:t>various</w:t>
+      </w:r>
+      <w:r>
+        <w:rPr>
+          <w:rFonts w:asciiTheme="majorBidi" w:hAnsiTheme="majorBidi" w:cstheme="majorBidi"/>
+          <w:sz w:val="24"/>
+          <w:szCs w:val="24"/>
+        </w:rPr>
+        <w:t xml:space="preserve"> stability </w:t>
+      </w:r>
+      <w:r>
+        <w:rPr>
+          <w:rFonts w:asciiTheme="majorBidi" w:hAnsiTheme="majorBidi" w:cstheme="majorBidi"/>
+          <w:sz w:val="24"/>
+          <w:szCs w:val="24"/>
+        </w:rPr>
+        <w:t>and motion control through the different sensors, actuators, and devices.</w:t>
+      </w:r>
+    </w:p>
+    <w:p>
+      <w:pPr>
+        <w:spacing w:line="480" w:lineRule="auto"/>
+        <w:rPr>
+          <w:rFonts w:asciiTheme="majorBidi" w:hAnsiTheme="majorBidi" w:cstheme="majorBidi"/>
+          <w:sz w:val="24"/>
+          <w:szCs w:val="24"/>
+        </w:rPr>
+      </w:pPr>
+    </w:p>
+    <w:p>
+      <w:pPr>
+        <w:spacing w:line="480" w:lineRule="auto"/>
+        <w:rPr>
+          <w:rFonts w:asciiTheme="majorBidi" w:hAnsiTheme="majorBidi" w:cstheme="majorBidi"/>
+          <w:sz w:val="24"/>
+          <w:szCs w:val="24"/>
+        </w:rPr>
+      </w:pPr>
+    </w:p>
+    <w:p>
+      <w:pPr>
+        <w:spacing w:line="480" w:lineRule="auto"/>
+        <w:jc w:val="center"/>
+        <w:rPr>
+          <w:rFonts w:asciiTheme="majorBidi" w:hAnsiTheme="majorBidi" w:cstheme="majorBidi"/>
+          <w:b/>
+          <w:bCs/>
+          <w:sz w:val="32"/>
+          <w:szCs w:val="32"/>
+        </w:rPr>
+      </w:pPr>
+      <w:r>
+        <w:rPr>
+          <w:rFonts w:asciiTheme="majorBidi" w:hAnsiTheme="majorBidi" w:cstheme="majorBidi"/>
+          <w:b/>
+          <w:bCs/>
+          <w:sz w:val="32"/>
+          <w:szCs w:val="32"/>
+        </w:rPr>
+        <w:t xml:space="preserve">Robotic Solution </w:t>
+      </w:r>
+      <w:r>
+        <w:rPr>
+          <w:rFonts w:asciiTheme="majorBidi" w:hAnsiTheme="majorBidi" w:cstheme="majorBidi"/>
+          <w:b/>
+          <w:bCs/>
+          <w:sz w:val="32"/>
+          <w:szCs w:val="32"/>
+        </w:rPr>
+        <w:t xml:space="preserve"> </w:t>
       </w:r>
     </w:p>
     <w:p>
@@ -515,6 +935,16 @@
           <w:szCs w:val="24"/>
         </w:rPr>
         <w:t>Materials</w:t>
+      </w:r>
+      <w:r>
+        <w:rPr>
+          <w:rFonts w:asciiTheme="majorBidi" w:hAnsiTheme="majorBidi" w:cstheme="majorBidi"/>
+          <w:b/>
+          <w:bCs/>
+          <w:sz w:val="24"/>
+          <w:szCs w:val="24"/>
+        </w:rPr>
+        <w:t xml:space="preserve"> used: </w:t>
       </w:r>
     </w:p>
     <w:p>
@@ -597,7 +1027,15 @@
           <w:sz w:val="24"/>
           <w:szCs w:val="24"/>
         </w:rPr>
-        <w:t>MPU6050 gyroscope</w:t>
+        <w:t>GY-87</w:t>
+      </w:r>
+      <w:r>
+        <w:rPr>
+          <w:rFonts w:asciiTheme="majorBidi" w:hAnsiTheme="majorBidi" w:cstheme="majorBidi"/>
+          <w:sz w:val="24"/>
+          <w:szCs w:val="24"/>
+        </w:rPr>
+        <w:t xml:space="preserve"> gyroscope</w:t>
       </w:r>
     </w:p>
     <w:p>
@@ -672,7 +1110,6 @@
           <w:sz w:val="24"/>
           <w:szCs w:val="24"/>
         </w:rPr>
-        <w:lastRenderedPageBreak/>
         <w:t xml:space="preserve">1 </w:t>
       </w:r>
       <w:r>
@@ -755,7 +1192,39 @@
           <w:sz w:val="24"/>
           <w:szCs w:val="24"/>
         </w:rPr>
-        <w:t>2500mAh Li-po battery packs</w:t>
+        <w:t>4x 4800</w:t>
+      </w:r>
+      <w:r>
+        <w:rPr>
+          <w:rFonts w:asciiTheme="majorBidi" w:hAnsiTheme="majorBidi" w:cstheme="majorBidi"/>
+          <w:sz w:val="24"/>
+          <w:szCs w:val="24"/>
+        </w:rPr>
+        <w:t>mAh Li</w:t>
+      </w:r>
+      <w:r>
+        <w:rPr>
+          <w:rFonts w:asciiTheme="majorBidi" w:hAnsiTheme="majorBidi" w:cstheme="majorBidi"/>
+          <w:sz w:val="24"/>
+          <w:szCs w:val="24"/>
+        </w:rPr>
+        <w:t>thium-Ion</w:t>
+      </w:r>
+      <w:r>
+        <w:rPr>
+          <w:rFonts w:asciiTheme="majorBidi" w:hAnsiTheme="majorBidi" w:cstheme="majorBidi"/>
+          <w:sz w:val="24"/>
+          <w:szCs w:val="24"/>
+        </w:rPr>
+        <w:t xml:space="preserve"> battery </w:t>
+      </w:r>
+      <w:r>
+        <w:rPr>
+          <w:rFonts w:asciiTheme="majorBidi" w:hAnsiTheme="majorBidi" w:cstheme="majorBidi"/>
+          <w:sz w:val="24"/>
+          <w:szCs w:val="24"/>
+        </w:rPr>
+        <w:t>18650 sticks</w:t>
       </w:r>
     </w:p>
     <w:p>
@@ -806,6 +1275,114 @@
           <w:szCs w:val="24"/>
         </w:rPr>
         <w:t>Auxiliary 3D printed parts and laser cut chassis</w:t>
+      </w:r>
+    </w:p>
+    <w:p>
+      <w:pPr>
+        <w:pStyle w:val="ListParagraph"/>
+        <w:numPr>
+          <w:ilvl w:val="0"/>
+          <w:numId w:val="1"/>
+        </w:numPr>
+        <w:spacing w:line="480" w:lineRule="auto"/>
+        <w:rPr>
+          <w:rFonts w:asciiTheme="majorBidi" w:hAnsiTheme="majorBidi" w:cstheme="majorBidi"/>
+          <w:b/>
+          <w:bCs/>
+          <w:sz w:val="24"/>
+          <w:szCs w:val="24"/>
+        </w:rPr>
+      </w:pPr>
+      <w:r>
+        <w:rPr>
+          <w:rFonts w:asciiTheme="majorBidi" w:hAnsiTheme="majorBidi" w:cstheme="majorBidi"/>
+          <w:sz w:val="24"/>
+          <w:szCs w:val="24"/>
+        </w:rPr>
+        <w:t>Power bank</w:t>
+      </w:r>
+      <w:r>
+        <w:rPr>
+          <w:rFonts w:asciiTheme="majorBidi" w:hAnsiTheme="majorBidi" w:cstheme="majorBidi"/>
+          <w:sz w:val="24"/>
+          <w:szCs w:val="24"/>
+        </w:rPr>
+        <w:t xml:space="preserve"> 10000mAh</w:t>
+      </w:r>
+    </w:p>
+    <w:p>
+      <w:pPr>
+        <w:pStyle w:val="ListParagraph"/>
+        <w:numPr>
+          <w:ilvl w:val="0"/>
+          <w:numId w:val="1"/>
+        </w:numPr>
+        <w:spacing w:line="480" w:lineRule="auto"/>
+        <w:rPr>
+          <w:rFonts w:asciiTheme="majorBidi" w:hAnsiTheme="majorBidi" w:cstheme="majorBidi"/>
+          <w:b/>
+          <w:bCs/>
+          <w:sz w:val="24"/>
+          <w:szCs w:val="24"/>
+        </w:rPr>
+      </w:pPr>
+      <w:r>
+        <w:rPr>
+          <w:rFonts w:asciiTheme="majorBidi" w:hAnsiTheme="majorBidi" w:cstheme="majorBidi"/>
+          <w:sz w:val="24"/>
+          <w:szCs w:val="24"/>
+        </w:rPr>
+        <w:t xml:space="preserve">Switch module </w:t>
+      </w:r>
+    </w:p>
+    <w:p>
+      <w:pPr>
+        <w:pStyle w:val="ListParagraph"/>
+        <w:numPr>
+          <w:ilvl w:val="0"/>
+          <w:numId w:val="1"/>
+        </w:numPr>
+        <w:spacing w:line="480" w:lineRule="auto"/>
+        <w:rPr>
+          <w:rFonts w:asciiTheme="majorBidi" w:hAnsiTheme="majorBidi" w:cstheme="majorBidi"/>
+          <w:b/>
+          <w:bCs/>
+          <w:sz w:val="24"/>
+          <w:szCs w:val="24"/>
+        </w:rPr>
+      </w:pPr>
+      <w:r>
+        <w:rPr>
+          <w:rFonts w:asciiTheme="majorBidi" w:hAnsiTheme="majorBidi" w:cstheme="majorBidi"/>
+          <w:sz w:val="24"/>
+          <w:szCs w:val="24"/>
+        </w:rPr>
+        <w:t>Tactile Push Button</w:t>
+      </w:r>
+    </w:p>
+    <w:p>
+      <w:pPr>
+        <w:pStyle w:val="ListParagraph"/>
+        <w:numPr>
+          <w:ilvl w:val="0"/>
+          <w:numId w:val="1"/>
+        </w:numPr>
+        <w:spacing w:line="480" w:lineRule="auto"/>
+        <w:rPr>
+          <w:rFonts w:asciiTheme="majorBidi" w:hAnsiTheme="majorBidi" w:cstheme="majorBidi"/>
+          <w:b/>
+          <w:bCs/>
+          <w:sz w:val="24"/>
+          <w:szCs w:val="24"/>
+        </w:rPr>
+      </w:pPr>
+      <w:r>
+        <w:rPr>
+          <w:rFonts w:asciiTheme="majorBidi" w:hAnsiTheme="majorBidi" w:cstheme="majorBidi"/>
+          <w:sz w:val="24"/>
+          <w:szCs w:val="24"/>
+        </w:rPr>
+        <w:t>LM2596S Step-down buck converter</w:t>
       </w:r>
     </w:p>
     <w:p>
@@ -929,7 +1506,7 @@
                     </pic:cNvPicPr>
                   </pic:nvPicPr>
                   <pic:blipFill>
-                    <a:blip r:embed="rId5">
+                    <a:blip r:embed="rId7">
                       <a:extLst>
                         <a:ext uri="{28A0092B-C50C-407E-A947-70E740481C1C}">
                           <a14:useLocalDpi xmlns:a14="http://schemas.microsoft.com/office/drawing/2010/main" val="0"/>
@@ -982,77 +1559,18 @@
           <w:szCs w:val="24"/>
         </w:rPr>
       </w:pPr>
-    </w:p>
-    <w:p>
-      <w:pPr>
-        <w:spacing w:line="480" w:lineRule="auto"/>
-        <w:rPr>
-          <w:rFonts w:asciiTheme="majorBidi" w:hAnsiTheme="majorBidi" w:cstheme="majorBidi"/>
-          <w:b/>
-          <w:bCs/>
-          <w:sz w:val="24"/>
-          <w:szCs w:val="24"/>
-        </w:rPr>
-      </w:pPr>
-    </w:p>
-    <w:p>
-      <w:pPr>
-        <w:spacing w:line="480" w:lineRule="auto"/>
-        <w:rPr>
-          <w:rFonts w:asciiTheme="majorBidi" w:hAnsiTheme="majorBidi" w:cstheme="majorBidi"/>
-          <w:b/>
-          <w:bCs/>
-          <w:sz w:val="24"/>
-          <w:szCs w:val="24"/>
-        </w:rPr>
-      </w:pPr>
-    </w:p>
-    <w:p>
-      <w:pPr>
-        <w:spacing w:line="480" w:lineRule="auto"/>
-        <w:rPr>
-          <w:rFonts w:asciiTheme="majorBidi" w:hAnsiTheme="majorBidi" w:cstheme="majorBidi"/>
-          <w:b/>
-          <w:bCs/>
-          <w:sz w:val="24"/>
-          <w:szCs w:val="24"/>
-        </w:rPr>
-      </w:pPr>
-      <w:r>
-        <w:rPr>
-          <w:rFonts w:asciiTheme="majorBidi" w:hAnsiTheme="majorBidi" w:cstheme="majorBidi"/>
-          <w:b/>
-          <w:bCs/>
-          <w:sz w:val="24"/>
-          <w:szCs w:val="24"/>
-        </w:rPr>
-        <w:lastRenderedPageBreak/>
-        <w:t>Pictures of The Robot</w:t>
-      </w:r>
-    </w:p>
-    <w:p>
-      <w:pPr>
-        <w:spacing w:line="480" w:lineRule="auto"/>
-        <w:rPr>
-          <w:rFonts w:asciiTheme="majorBidi" w:hAnsiTheme="majorBidi" w:cstheme="majorBidi"/>
-          <w:b/>
-          <w:bCs/>
-          <w:sz w:val="24"/>
-          <w:szCs w:val="24"/>
-        </w:rPr>
-      </w:pPr>
       <w:r>
         <w:rPr>
           <w:noProof/>
         </w:rPr>
         <w:drawing>
-          <wp:anchor distT="0" distB="0" distL="114300" distR="114300" simplePos="0" relativeHeight="251664384" behindDoc="0" locked="0" layoutInCell="1" allowOverlap="1" wp14:anchorId="254D5072" wp14:editId="4FBEE07D">
+          <wp:anchor distT="0" distB="0" distL="114300" distR="114300" simplePos="0" relativeHeight="251664384" behindDoc="0" locked="0" layoutInCell="1" allowOverlap="1" wp14:anchorId="254D5072" wp14:editId="709DE5CD">
             <wp:simplePos x="0" y="0"/>
             <wp:positionH relativeFrom="page">
-              <wp:posOffset>5653193</wp:posOffset>
+              <wp:posOffset>5707198</wp:posOffset>
             </wp:positionH>
             <wp:positionV relativeFrom="paragraph">
-              <wp:posOffset>367454</wp:posOffset>
+              <wp:posOffset>3614601</wp:posOffset>
             </wp:positionV>
             <wp:extent cx="1393825" cy="2476500"/>
             <wp:effectExtent l="0" t="0" r="0" b="0"/>
@@ -1079,7 +1597,7 @@
                     </pic:cNvPicPr>
                   </pic:nvPicPr>
                   <pic:blipFill>
-                    <a:blip r:embed="rId6" cstate="print">
+                    <a:blip r:embed="rId8" cstate="print">
                       <a:extLst>
                         <a:ext uri="{28A0092B-C50C-407E-A947-70E740481C1C}">
                           <a14:useLocalDpi xmlns:a14="http://schemas.microsoft.com/office/drawing/2010/main" val="0"/>
@@ -1121,265 +1639,35 @@
           <w:rFonts w:asciiTheme="majorBidi" w:hAnsiTheme="majorBidi" w:cstheme="majorBidi"/>
           <w:b/>
           <w:bCs/>
+          <w:sz w:val="24"/>
+          <w:szCs w:val="24"/>
+        </w:rPr>
+        <w:t>Pictures of The Robot</w:t>
+      </w:r>
+    </w:p>
+    <w:p>
+      <w:pPr>
+        <w:spacing w:line="480" w:lineRule="auto"/>
+        <w:rPr>
+          <w:rFonts w:asciiTheme="majorBidi" w:hAnsiTheme="majorBidi" w:cstheme="majorBidi"/>
+          <w:b/>
+          <w:bCs/>
+          <w:sz w:val="24"/>
+          <w:szCs w:val="24"/>
+        </w:rPr>
+      </w:pPr>
+      <w:r>
+        <w:rPr>
           <w:noProof/>
-          <w:sz w:val="24"/>
-          <w:szCs w:val="24"/>
         </w:rPr>
         <w:drawing>
-          <wp:anchor distT="0" distB="0" distL="114300" distR="114300" simplePos="0" relativeHeight="251661312" behindDoc="0" locked="0" layoutInCell="1" allowOverlap="1" wp14:anchorId="1246D0D8" wp14:editId="4D584E41">
+          <wp:anchor distT="0" distB="0" distL="114300" distR="114300" simplePos="0" relativeHeight="251663360" behindDoc="0" locked="0" layoutInCell="1" allowOverlap="1" wp14:anchorId="379F0B42" wp14:editId="1E1C141B">
             <wp:simplePos x="0" y="0"/>
             <wp:positionH relativeFrom="margin">
-              <wp:posOffset>3206115</wp:posOffset>
+              <wp:posOffset>3245575</wp:posOffset>
             </wp:positionH>
             <wp:positionV relativeFrom="paragraph">
-              <wp:posOffset>378460</wp:posOffset>
-            </wp:positionV>
-            <wp:extent cx="1380490" cy="2453640"/>
-            <wp:effectExtent l="0" t="0" r="0" b="3810"/>
-            <wp:wrapThrough wrapText="bothSides">
-              <wp:wrapPolygon edited="0">
-                <wp:start x="0" y="0"/>
-                <wp:lineTo x="0" y="21466"/>
-                <wp:lineTo x="21163" y="21466"/>
-                <wp:lineTo x="21163" y="0"/>
-                <wp:lineTo x="0" y="0"/>
-              </wp:wrapPolygon>
-            </wp:wrapThrough>
-            <wp:docPr id="2029391659" name="Picture 4"/>
-            <wp:cNvGraphicFramePr>
-              <a:graphicFrameLocks xmlns:a="http://schemas.openxmlformats.org/drawingml/2006/main" noChangeAspect="1"/>
-            </wp:cNvGraphicFramePr>
-            <a:graphic xmlns:a="http://schemas.openxmlformats.org/drawingml/2006/main">
-              <a:graphicData uri="http://schemas.openxmlformats.org/drawingml/2006/picture">
-                <pic:pic xmlns:pic="http://schemas.openxmlformats.org/drawingml/2006/picture">
-                  <pic:nvPicPr>
-                    <pic:cNvPr id="0" name="Picture 4"/>
-                    <pic:cNvPicPr>
-                      <a:picLocks noChangeAspect="1" noChangeArrowheads="1"/>
-                    </pic:cNvPicPr>
-                  </pic:nvPicPr>
-                  <pic:blipFill>
-                    <a:blip r:embed="rId7" cstate="print">
-                      <a:extLst>
-                        <a:ext uri="{28A0092B-C50C-407E-A947-70E740481C1C}">
-                          <a14:useLocalDpi xmlns:a14="http://schemas.microsoft.com/office/drawing/2010/main" val="0"/>
-                        </a:ext>
-                      </a:extLst>
-                    </a:blip>
-                    <a:srcRect/>
-                    <a:stretch>
-                      <a:fillRect/>
-                    </a:stretch>
-                  </pic:blipFill>
-                  <pic:spPr bwMode="auto">
-                    <a:xfrm>
-                      <a:off x="0" y="0"/>
-                      <a:ext cx="1380490" cy="2453640"/>
-                    </a:xfrm>
-                    <a:prstGeom prst="rect">
-                      <a:avLst/>
-                    </a:prstGeom>
-                    <a:noFill/>
-                    <a:ln>
-                      <a:noFill/>
-                    </a:ln>
-                  </pic:spPr>
-                </pic:pic>
-              </a:graphicData>
-            </a:graphic>
-            <wp14:sizeRelH relativeFrom="margin">
-              <wp14:pctWidth>0</wp14:pctWidth>
-            </wp14:sizeRelH>
-            <wp14:sizeRelV relativeFrom="margin">
-              <wp14:pctHeight>0</wp14:pctHeight>
-            </wp14:sizeRelV>
-          </wp:anchor>
-        </w:drawing>
-      </w:r>
-      <w:r>
-        <w:rPr>
-          <w:rFonts w:asciiTheme="majorBidi" w:hAnsiTheme="majorBidi" w:cstheme="majorBidi"/>
-          <w:b/>
-          <w:bCs/>
-          <w:noProof/>
-          <w:sz w:val="24"/>
-          <w:szCs w:val="24"/>
-        </w:rPr>
-        <w:drawing>
-          <wp:anchor distT="0" distB="0" distL="114300" distR="114300" simplePos="0" relativeHeight="251660288" behindDoc="0" locked="0" layoutInCell="1" allowOverlap="1" wp14:anchorId="628ACBD5" wp14:editId="2A63AFB4">
-            <wp:simplePos x="0" y="0"/>
-            <wp:positionH relativeFrom="column">
-              <wp:posOffset>1645920</wp:posOffset>
-            </wp:positionH>
-            <wp:positionV relativeFrom="paragraph">
-              <wp:posOffset>370840</wp:posOffset>
-            </wp:positionV>
-            <wp:extent cx="1379855" cy="2453640"/>
-            <wp:effectExtent l="0" t="0" r="0" b="3810"/>
-            <wp:wrapThrough wrapText="bothSides">
-              <wp:wrapPolygon edited="0">
-                <wp:start x="0" y="0"/>
-                <wp:lineTo x="0" y="21466"/>
-                <wp:lineTo x="21173" y="21466"/>
-                <wp:lineTo x="21173" y="0"/>
-                <wp:lineTo x="0" y="0"/>
-              </wp:wrapPolygon>
-            </wp:wrapThrough>
-            <wp:docPr id="1372330218" name="Picture 3"/>
-            <wp:cNvGraphicFramePr>
-              <a:graphicFrameLocks xmlns:a="http://schemas.openxmlformats.org/drawingml/2006/main" noChangeAspect="1"/>
-            </wp:cNvGraphicFramePr>
-            <a:graphic xmlns:a="http://schemas.openxmlformats.org/drawingml/2006/main">
-              <a:graphicData uri="http://schemas.openxmlformats.org/drawingml/2006/picture">
-                <pic:pic xmlns:pic="http://schemas.openxmlformats.org/drawingml/2006/picture">
-                  <pic:nvPicPr>
-                    <pic:cNvPr id="0" name="Picture 3"/>
-                    <pic:cNvPicPr>
-                      <a:picLocks noChangeAspect="1" noChangeArrowheads="1"/>
-                    </pic:cNvPicPr>
-                  </pic:nvPicPr>
-                  <pic:blipFill>
-                    <a:blip r:embed="rId7" cstate="print">
-                      <a:extLst>
-                        <a:ext uri="{28A0092B-C50C-407E-A947-70E740481C1C}">
-                          <a14:useLocalDpi xmlns:a14="http://schemas.microsoft.com/office/drawing/2010/main" val="0"/>
-                        </a:ext>
-                      </a:extLst>
-                    </a:blip>
-                    <a:srcRect/>
-                    <a:stretch>
-                      <a:fillRect/>
-                    </a:stretch>
-                  </pic:blipFill>
-                  <pic:spPr bwMode="auto">
-                    <a:xfrm>
-                      <a:off x="0" y="0"/>
-                      <a:ext cx="1379855" cy="2453640"/>
-                    </a:xfrm>
-                    <a:prstGeom prst="rect">
-                      <a:avLst/>
-                    </a:prstGeom>
-                    <a:noFill/>
-                    <a:ln>
-                      <a:noFill/>
-                    </a:ln>
-                  </pic:spPr>
-                </pic:pic>
-              </a:graphicData>
-            </a:graphic>
-            <wp14:sizeRelH relativeFrom="margin">
-              <wp14:pctWidth>0</wp14:pctWidth>
-            </wp14:sizeRelH>
-            <wp14:sizeRelV relativeFrom="margin">
-              <wp14:pctHeight>0</wp14:pctHeight>
-            </wp14:sizeRelV>
-          </wp:anchor>
-        </w:drawing>
-      </w:r>
-      <w:r>
-        <w:rPr>
-          <w:rFonts w:asciiTheme="majorBidi" w:hAnsiTheme="majorBidi" w:cstheme="majorBidi"/>
-          <w:b/>
-          <w:bCs/>
-          <w:noProof/>
-          <w:sz w:val="24"/>
-          <w:szCs w:val="24"/>
-        </w:rPr>
-        <w:drawing>
-          <wp:anchor distT="0" distB="0" distL="114300" distR="114300" simplePos="0" relativeHeight="251659264" behindDoc="0" locked="0" layoutInCell="1" allowOverlap="1" wp14:anchorId="1BE01ABE" wp14:editId="4765E089">
-            <wp:simplePos x="0" y="0"/>
-            <wp:positionH relativeFrom="margin">
-              <wp:posOffset>0</wp:posOffset>
-            </wp:positionH>
-            <wp:positionV relativeFrom="paragraph">
-              <wp:posOffset>350520</wp:posOffset>
-            </wp:positionV>
-            <wp:extent cx="1445895" cy="2463165"/>
-            <wp:effectExtent l="0" t="0" r="1905" b="0"/>
-            <wp:wrapThrough wrapText="bothSides">
-              <wp:wrapPolygon edited="0">
-                <wp:start x="0" y="0"/>
-                <wp:lineTo x="0" y="21383"/>
-                <wp:lineTo x="21344" y="21383"/>
-                <wp:lineTo x="21344" y="0"/>
-                <wp:lineTo x="0" y="0"/>
-              </wp:wrapPolygon>
-            </wp:wrapThrough>
-            <wp:docPr id="193013761" name="Picture 2"/>
-            <wp:cNvGraphicFramePr>
-              <a:graphicFrameLocks xmlns:a="http://schemas.openxmlformats.org/drawingml/2006/main" noChangeAspect="1"/>
-            </wp:cNvGraphicFramePr>
-            <a:graphic xmlns:a="http://schemas.openxmlformats.org/drawingml/2006/main">
-              <a:graphicData uri="http://schemas.openxmlformats.org/drawingml/2006/picture">
-                <pic:pic xmlns:pic="http://schemas.openxmlformats.org/drawingml/2006/picture">
-                  <pic:nvPicPr>
-                    <pic:cNvPr id="0" name="Picture 2"/>
-                    <pic:cNvPicPr>
-                      <a:picLocks noChangeAspect="1" noChangeArrowheads="1"/>
-                    </pic:cNvPicPr>
-                  </pic:nvPicPr>
-                  <pic:blipFill>
-                    <a:blip r:embed="rId8" cstate="print">
-                      <a:extLst>
-                        <a:ext uri="{28A0092B-C50C-407E-A947-70E740481C1C}">
-                          <a14:useLocalDpi xmlns:a14="http://schemas.microsoft.com/office/drawing/2010/main" val="0"/>
-                        </a:ext>
-                      </a:extLst>
-                    </a:blip>
-                    <a:srcRect/>
-                    <a:stretch>
-                      <a:fillRect/>
-                    </a:stretch>
-                  </pic:blipFill>
-                  <pic:spPr bwMode="auto">
-                    <a:xfrm>
-                      <a:off x="0" y="0"/>
-                      <a:ext cx="1445895" cy="2463165"/>
-                    </a:xfrm>
-                    <a:prstGeom prst="rect">
-                      <a:avLst/>
-                    </a:prstGeom>
-                    <a:noFill/>
-                    <a:ln>
-                      <a:noFill/>
-                    </a:ln>
-                  </pic:spPr>
-                </pic:pic>
-              </a:graphicData>
-            </a:graphic>
-            <wp14:sizeRelH relativeFrom="margin">
-              <wp14:pctWidth>0</wp14:pctWidth>
-            </wp14:sizeRelH>
-            <wp14:sizeRelV relativeFrom="margin">
-              <wp14:pctHeight>0</wp14:pctHeight>
-            </wp14:sizeRelV>
-          </wp:anchor>
-        </w:drawing>
-      </w:r>
-    </w:p>
-    <w:p>
-      <w:pPr>
-        <w:spacing w:line="480" w:lineRule="auto"/>
-        <w:rPr>
-          <w:rFonts w:asciiTheme="majorBidi" w:hAnsiTheme="majorBidi" w:cstheme="majorBidi"/>
-          <w:b/>
-          <w:bCs/>
-          <w:sz w:val="24"/>
-          <w:szCs w:val="24"/>
-        </w:rPr>
-      </w:pPr>
-      <w:r>
-        <w:rPr>
-          <w:noProof/>
-        </w:rPr>
-        <w:drawing>
-          <wp:anchor distT="0" distB="0" distL="114300" distR="114300" simplePos="0" relativeHeight="251663360" behindDoc="0" locked="0" layoutInCell="1" allowOverlap="1" wp14:anchorId="379F0B42" wp14:editId="0920B900">
-            <wp:simplePos x="0" y="0"/>
-            <wp:positionH relativeFrom="margin">
-              <wp:posOffset>2338493</wp:posOffset>
-            </wp:positionH>
-            <wp:positionV relativeFrom="paragraph">
-              <wp:posOffset>2599267</wp:posOffset>
+              <wp:posOffset>2525395</wp:posOffset>
             </wp:positionV>
             <wp:extent cx="2169160" cy="1219200"/>
             <wp:effectExtent l="0" t="0" r="2540" b="0"/>
@@ -1453,13 +1741,13 @@
           <w:szCs w:val="24"/>
         </w:rPr>
         <w:drawing>
-          <wp:anchor distT="0" distB="0" distL="114300" distR="114300" simplePos="0" relativeHeight="251662336" behindDoc="0" locked="0" layoutInCell="1" allowOverlap="1" wp14:anchorId="2B0B6D71" wp14:editId="044FEC16">
+          <wp:anchor distT="0" distB="0" distL="114300" distR="114300" simplePos="0" relativeHeight="251662336" behindDoc="0" locked="0" layoutInCell="1" allowOverlap="1" wp14:anchorId="2B0B6D71" wp14:editId="0C882FC1">
             <wp:simplePos x="0" y="0"/>
             <wp:positionH relativeFrom="margin">
-              <wp:align>left</wp:align>
+              <wp:posOffset>859699</wp:posOffset>
             </wp:positionH>
             <wp:positionV relativeFrom="paragraph">
-              <wp:posOffset>2600113</wp:posOffset>
+              <wp:posOffset>2525395</wp:posOffset>
             </wp:positionV>
             <wp:extent cx="2154842" cy="1211580"/>
             <wp:effectExtent l="0" t="0" r="0" b="7620"/>
@@ -1523,27 +1811,245 @@
           </wp:anchor>
         </w:drawing>
       </w:r>
-    </w:p>
-    <w:p>
-      <w:pPr>
-        <w:spacing w:line="480" w:lineRule="auto"/>
-        <w:rPr>
+      <w:r>
+        <w:rPr>
+          <w:rFonts w:asciiTheme="majorBidi" w:hAnsiTheme="majorBidi" w:cstheme="majorBidi"/>
+          <w:b/>
+          <w:bCs/>
           <w:noProof/>
-        </w:rPr>
-      </w:pPr>
-    </w:p>
-    <w:p>
-      <w:pPr>
-        <w:spacing w:line="480" w:lineRule="auto"/>
-        <w:rPr>
+          <w:sz w:val="24"/>
+          <w:szCs w:val="24"/>
+        </w:rPr>
+        <w:drawing>
+          <wp:anchor distT="0" distB="0" distL="114300" distR="114300" simplePos="0" relativeHeight="251661312" behindDoc="0" locked="0" layoutInCell="1" allowOverlap="1" wp14:anchorId="1246D0D8" wp14:editId="2EA4498D">
+            <wp:simplePos x="0" y="0"/>
+            <wp:positionH relativeFrom="margin">
+              <wp:posOffset>3227886</wp:posOffset>
+            </wp:positionH>
+            <wp:positionV relativeFrom="paragraph">
+              <wp:posOffset>2903</wp:posOffset>
+            </wp:positionV>
+            <wp:extent cx="1380490" cy="2453640"/>
+            <wp:effectExtent l="0" t="0" r="0" b="3810"/>
+            <wp:wrapThrough wrapText="bothSides">
+              <wp:wrapPolygon edited="0">
+                <wp:start x="0" y="0"/>
+                <wp:lineTo x="0" y="21466"/>
+                <wp:lineTo x="21163" y="21466"/>
+                <wp:lineTo x="21163" y="0"/>
+                <wp:lineTo x="0" y="0"/>
+              </wp:wrapPolygon>
+            </wp:wrapThrough>
+            <wp:docPr id="2029391659" name="Picture 4"/>
+            <wp:cNvGraphicFramePr>
+              <a:graphicFrameLocks xmlns:a="http://schemas.openxmlformats.org/drawingml/2006/main" noChangeAspect="1"/>
+            </wp:cNvGraphicFramePr>
+            <a:graphic xmlns:a="http://schemas.openxmlformats.org/drawingml/2006/main">
+              <a:graphicData uri="http://schemas.openxmlformats.org/drawingml/2006/picture">
+                <pic:pic xmlns:pic="http://schemas.openxmlformats.org/drawingml/2006/picture">
+                  <pic:nvPicPr>
+                    <pic:cNvPr id="0" name="Picture 4"/>
+                    <pic:cNvPicPr>
+                      <a:picLocks noChangeAspect="1" noChangeArrowheads="1"/>
+                    </pic:cNvPicPr>
+                  </pic:nvPicPr>
+                  <pic:blipFill>
+                    <a:blip r:embed="rId11" cstate="print">
+                      <a:extLst>
+                        <a:ext uri="{28A0092B-C50C-407E-A947-70E740481C1C}">
+                          <a14:useLocalDpi xmlns:a14="http://schemas.microsoft.com/office/drawing/2010/main" val="0"/>
+                        </a:ext>
+                      </a:extLst>
+                    </a:blip>
+                    <a:srcRect/>
+                    <a:stretch>
+                      <a:fillRect/>
+                    </a:stretch>
+                  </pic:blipFill>
+                  <pic:spPr bwMode="auto">
+                    <a:xfrm>
+                      <a:off x="0" y="0"/>
+                      <a:ext cx="1380490" cy="2453640"/>
+                    </a:xfrm>
+                    <a:prstGeom prst="rect">
+                      <a:avLst/>
+                    </a:prstGeom>
+                    <a:noFill/>
+                    <a:ln>
+                      <a:noFill/>
+                    </a:ln>
+                  </pic:spPr>
+                </pic:pic>
+              </a:graphicData>
+            </a:graphic>
+            <wp14:sizeRelH relativeFrom="margin">
+              <wp14:pctWidth>0</wp14:pctWidth>
+            </wp14:sizeRelH>
+            <wp14:sizeRelV relativeFrom="margin">
+              <wp14:pctHeight>0</wp14:pctHeight>
+            </wp14:sizeRelV>
+          </wp:anchor>
+        </w:drawing>
+      </w:r>
+      <w:r>
+        <w:rPr>
+          <w:rFonts w:asciiTheme="majorBidi" w:hAnsiTheme="majorBidi" w:cstheme="majorBidi"/>
+          <w:b/>
+          <w:bCs/>
           <w:noProof/>
-        </w:rPr>
-      </w:pPr>
-      <w:r>
-        <w:rPr>
+          <w:sz w:val="24"/>
+          <w:szCs w:val="24"/>
+        </w:rPr>
+        <w:drawing>
+          <wp:anchor distT="0" distB="0" distL="114300" distR="114300" simplePos="0" relativeHeight="251660288" behindDoc="0" locked="0" layoutInCell="1" allowOverlap="1" wp14:anchorId="628ACBD5" wp14:editId="06F2B66F">
+            <wp:simplePos x="0" y="0"/>
+            <wp:positionH relativeFrom="column">
+              <wp:posOffset>1656806</wp:posOffset>
+            </wp:positionH>
+            <wp:positionV relativeFrom="paragraph">
+              <wp:posOffset>725</wp:posOffset>
+            </wp:positionV>
+            <wp:extent cx="1379855" cy="2453640"/>
+            <wp:effectExtent l="0" t="0" r="0" b="3810"/>
+            <wp:wrapThrough wrapText="bothSides">
+              <wp:wrapPolygon edited="0">
+                <wp:start x="0" y="0"/>
+                <wp:lineTo x="0" y="21466"/>
+                <wp:lineTo x="21173" y="21466"/>
+                <wp:lineTo x="21173" y="0"/>
+                <wp:lineTo x="0" y="0"/>
+              </wp:wrapPolygon>
+            </wp:wrapThrough>
+            <wp:docPr id="1372330218" name="Picture 3"/>
+            <wp:cNvGraphicFramePr>
+              <a:graphicFrameLocks xmlns:a="http://schemas.openxmlformats.org/drawingml/2006/main" noChangeAspect="1"/>
+            </wp:cNvGraphicFramePr>
+            <a:graphic xmlns:a="http://schemas.openxmlformats.org/drawingml/2006/main">
+              <a:graphicData uri="http://schemas.openxmlformats.org/drawingml/2006/picture">
+                <pic:pic xmlns:pic="http://schemas.openxmlformats.org/drawingml/2006/picture">
+                  <pic:nvPicPr>
+                    <pic:cNvPr id="0" name="Picture 3"/>
+                    <pic:cNvPicPr>
+                      <a:picLocks noChangeAspect="1" noChangeArrowheads="1"/>
+                    </pic:cNvPicPr>
+                  </pic:nvPicPr>
+                  <pic:blipFill>
+                    <a:blip r:embed="rId11" cstate="print">
+                      <a:extLst>
+                        <a:ext uri="{28A0092B-C50C-407E-A947-70E740481C1C}">
+                          <a14:useLocalDpi xmlns:a14="http://schemas.microsoft.com/office/drawing/2010/main" val="0"/>
+                        </a:ext>
+                      </a:extLst>
+                    </a:blip>
+                    <a:srcRect/>
+                    <a:stretch>
+                      <a:fillRect/>
+                    </a:stretch>
+                  </pic:blipFill>
+                  <pic:spPr bwMode="auto">
+                    <a:xfrm>
+                      <a:off x="0" y="0"/>
+                      <a:ext cx="1379855" cy="2453640"/>
+                    </a:xfrm>
+                    <a:prstGeom prst="rect">
+                      <a:avLst/>
+                    </a:prstGeom>
+                    <a:noFill/>
+                    <a:ln>
+                      <a:noFill/>
+                    </a:ln>
+                  </pic:spPr>
+                </pic:pic>
+              </a:graphicData>
+            </a:graphic>
+            <wp14:sizeRelH relativeFrom="margin">
+              <wp14:pctWidth>0</wp14:pctWidth>
+            </wp14:sizeRelH>
+            <wp14:sizeRelV relativeFrom="margin">
+              <wp14:pctHeight>0</wp14:pctHeight>
+            </wp14:sizeRelV>
+          </wp:anchor>
+        </w:drawing>
+      </w:r>
+      <w:r>
+        <w:rPr>
+          <w:rFonts w:asciiTheme="majorBidi" w:hAnsiTheme="majorBidi" w:cstheme="majorBidi"/>
+          <w:b/>
+          <w:bCs/>
           <w:noProof/>
-        </w:rPr>
-        <w:t xml:space="preserve">               </w:t>
+          <w:sz w:val="24"/>
+          <w:szCs w:val="24"/>
+        </w:rPr>
+        <w:drawing>
+          <wp:anchor distT="0" distB="0" distL="114300" distR="114300" simplePos="0" relativeHeight="251659264" behindDoc="0" locked="0" layoutInCell="1" allowOverlap="1" wp14:anchorId="1BE01ABE" wp14:editId="1FA379EE">
+            <wp:simplePos x="0" y="0"/>
+            <wp:positionH relativeFrom="margin">
+              <wp:align>left</wp:align>
+            </wp:positionH>
+            <wp:positionV relativeFrom="paragraph">
+              <wp:posOffset>2178</wp:posOffset>
+            </wp:positionV>
+            <wp:extent cx="1445895" cy="2463165"/>
+            <wp:effectExtent l="0" t="0" r="1905" b="0"/>
+            <wp:wrapThrough wrapText="bothSides">
+              <wp:wrapPolygon edited="0">
+                <wp:start x="0" y="0"/>
+                <wp:lineTo x="0" y="21383"/>
+                <wp:lineTo x="21344" y="21383"/>
+                <wp:lineTo x="21344" y="0"/>
+                <wp:lineTo x="0" y="0"/>
+              </wp:wrapPolygon>
+            </wp:wrapThrough>
+            <wp:docPr id="193013761" name="Picture 2"/>
+            <wp:cNvGraphicFramePr>
+              <a:graphicFrameLocks xmlns:a="http://schemas.openxmlformats.org/drawingml/2006/main" noChangeAspect="1"/>
+            </wp:cNvGraphicFramePr>
+            <a:graphic xmlns:a="http://schemas.openxmlformats.org/drawingml/2006/main">
+              <a:graphicData uri="http://schemas.openxmlformats.org/drawingml/2006/picture">
+                <pic:pic xmlns:pic="http://schemas.openxmlformats.org/drawingml/2006/picture">
+                  <pic:nvPicPr>
+                    <pic:cNvPr id="0" name="Picture 2"/>
+                    <pic:cNvPicPr>
+                      <a:picLocks noChangeAspect="1" noChangeArrowheads="1"/>
+                    </pic:cNvPicPr>
+                  </pic:nvPicPr>
+                  <pic:blipFill>
+                    <a:blip r:embed="rId12" cstate="print">
+                      <a:extLst>
+                        <a:ext uri="{28A0092B-C50C-407E-A947-70E740481C1C}">
+                          <a14:useLocalDpi xmlns:a14="http://schemas.microsoft.com/office/drawing/2010/main" val="0"/>
+                        </a:ext>
+                      </a:extLst>
+                    </a:blip>
+                    <a:srcRect/>
+                    <a:stretch>
+                      <a:fillRect/>
+                    </a:stretch>
+                  </pic:blipFill>
+                  <pic:spPr bwMode="auto">
+                    <a:xfrm>
+                      <a:off x="0" y="0"/>
+                      <a:ext cx="1445895" cy="2463165"/>
+                    </a:xfrm>
+                    <a:prstGeom prst="rect">
+                      <a:avLst/>
+                    </a:prstGeom>
+                    <a:noFill/>
+                    <a:ln>
+                      <a:noFill/>
+                    </a:ln>
+                  </pic:spPr>
+                </pic:pic>
+              </a:graphicData>
+            </a:graphic>
+            <wp14:sizeRelH relativeFrom="margin">
+              <wp14:pctWidth>0</wp14:pctWidth>
+            </wp14:sizeRelH>
+            <wp14:sizeRelV relativeFrom="margin">
+              <wp14:pctHeight>0</wp14:pctHeight>
+            </wp14:sizeRelV>
+          </wp:anchor>
+        </w:drawing>
       </w:r>
     </w:p>
     <w:p>
@@ -1561,7 +2067,7 @@
         <w:rPr>
           <w:noProof/>
         </w:rPr>
-        <w:t xml:space="preserve">                                          </w:t>
+        <w:t xml:space="preserve"> </w:t>
       </w:r>
     </w:p>
     <w:p>
@@ -1613,7 +2119,7 @@
                     </pic:cNvPicPr>
                   </pic:nvPicPr>
                   <pic:blipFill>
-                    <a:blip r:embed="rId11" cstate="print">
+                    <a:blip r:embed="rId13" cstate="print">
                       <a:extLst>
                         <a:ext uri="{28A0092B-C50C-407E-A947-70E740481C1C}">
                           <a14:useLocalDpi xmlns:a14="http://schemas.microsoft.com/office/drawing/2010/main" val="0"/>
@@ -1688,7 +2194,7 @@
                     </pic:cNvPicPr>
                   </pic:nvPicPr>
                   <pic:blipFill>
-                    <a:blip r:embed="rId12" cstate="print">
+                    <a:blip r:embed="rId14" cstate="print">
                       <a:extLst>
                         <a:ext uri="{28A0092B-C50C-407E-A947-70E740481C1C}">
                           <a14:useLocalDpi xmlns:a14="http://schemas.microsoft.com/office/drawing/2010/main" val="0"/>
@@ -1781,7 +2287,48 @@
         </w:rPr>
       </w:pPr>
     </w:p>
+    <w:p>
+      <w:pPr>
+        <w:spacing w:line="480" w:lineRule="auto"/>
+        <w:rPr>
+          <w:rFonts w:asciiTheme="majorBidi" w:hAnsiTheme="majorBidi" w:cstheme="majorBidi"/>
+          <w:sz w:val="24"/>
+          <w:szCs w:val="24"/>
+        </w:rPr>
+      </w:pPr>
+    </w:p>
+    <w:p>
+      <w:pPr>
+        <w:spacing w:line="480" w:lineRule="auto"/>
+        <w:rPr>
+          <w:rFonts w:asciiTheme="majorBidi" w:hAnsiTheme="majorBidi" w:cstheme="majorBidi"/>
+          <w:sz w:val="24"/>
+          <w:szCs w:val="24"/>
+        </w:rPr>
+      </w:pPr>
+    </w:p>
+    <w:p>
+      <w:pPr>
+        <w:spacing w:line="480" w:lineRule="auto"/>
+        <w:rPr>
+          <w:rFonts w:asciiTheme="majorBidi" w:hAnsiTheme="majorBidi" w:cstheme="majorBidi"/>
+          <w:sz w:val="24"/>
+          <w:szCs w:val="24"/>
+        </w:rPr>
+      </w:pPr>
+    </w:p>
+    <w:p>
+      <w:pPr>
+        <w:spacing w:line="480" w:lineRule="auto"/>
+        <w:rPr>
+          <w:rFonts w:asciiTheme="majorBidi" w:hAnsiTheme="majorBidi" w:cstheme="majorBidi"/>
+          <w:sz w:val="24"/>
+          <w:szCs w:val="24"/>
+        </w:rPr>
+      </w:pPr>
+    </w:p>
     <w:sectPr>
+      <w:headerReference w:type="default" r:id="rId15"/>
       <w:pgSz w:w="12240" w:h="15840"/>
       <w:pgMar w:top="1440" w:right="1440" w:bottom="1440" w:left="1440" w:header="720" w:footer="720" w:gutter="0"/>
       <w:cols w:space="720"/>
@@ -1791,9 +2338,313 @@
 </w:document>
 </file>
 
+<file path=word/endnotes.xml><?xml version="1.0" encoding="utf-8"?>
+<w:endnotes xmlns:wpc="http://schemas.microsoft.com/office/word/2010/wordprocessingCanvas" xmlns:cx="http://schemas.microsoft.com/office/drawing/2014/chartex" xmlns:cx1="http://schemas.microsoft.com/office/drawing/2015/9/8/chartex" xmlns:cx2="http://schemas.microsoft.com/office/drawing/2015/10/21/chartex" xmlns:cx3="http://schemas.microsoft.com/office/drawing/2016/5/9/chartex" xmlns:cx4="http://schemas.microsoft.com/office/drawing/2016/5/10/chartex" xmlns:cx5="http://schemas.microsoft.com/office/drawing/2016/5/11/chartex" xmlns:cx6="http://schemas.microsoft.com/office/drawing/2016/5/12/chartex" xmlns:cx7="http://schemas.microsoft.com/office/drawing/2016/5/13/chartex" xmlns:cx8="http://schemas.microsoft.com/office/drawing/2016/5/14/chartex" xmlns:mc="http://schemas.openxmlformats.org/markup-compatibility/2006" xmlns:aink="http://schemas.microsoft.com/office/drawing/2016/ink" xmlns:am3d="http://schemas.microsoft.com/office/drawing/2017/model3d" xmlns:o="urn:schemas-microsoft-com:office:office" xmlns:oel="http://schemas.microsoft.com/office/2019/extlst" xmlns:r="http://schemas.openxmlformats.org/officeDocument/2006/relationships" xmlns:m="http://schemas.openxmlformats.org/officeDocument/2006/math" xmlns:v="urn:schemas-microsoft-com:vml" xmlns:wp14="http://schemas.microsoft.com/office/word/2010/wordprocessingDrawing" xmlns:wp="http://schemas.openxmlformats.org/drawingml/2006/wordprocessingDrawing" xmlns:w10="urn:schemas-microsoft-com:office:word" xmlns:w="http://schemas.openxmlformats.org/wordprocessingml/2006/main" xmlns:w14="http://schemas.microsoft.com/office/word/2010/wordml" xmlns:w15="http://schemas.microsoft.com/office/word/2012/wordml" xmlns:w16cex="http://schemas.microsoft.com/office/word/2018/wordml/cex" xmlns:w16cid="http://schemas.microsoft.com/office/word/2016/wordml/cid" xmlns:w16="http://schemas.microsoft.com/office/word/2018/wordml" xmlns:w16du="http://schemas.microsoft.com/office/word/2023/wordml/word16du" xmlns:w16sdtdh="http://schemas.microsoft.com/office/word/2020/wordml/sdtdatahash" xmlns:w16se="http://schemas.microsoft.com/office/word/2015/wordml/symex" xmlns:wpg="http://schemas.microsoft.com/office/word/2010/wordprocessingGroup" xmlns:wpi="http://schemas.microsoft.com/office/word/2010/wordprocessingInk" xmlns:wne="http://schemas.microsoft.com/office/word/2006/wordml" xmlns:wps="http://schemas.microsoft.com/office/word/2010/wordprocessingShape" mc:Ignorable="w14 w15 w16se w16cid w16 w16cex w16sdtdh w16du wp14">
+  <w:endnote w:type="separator" w:id="-1">
+    <w:p>
+      <w:pPr>
+        <w:spacing w:after="0" w:line="240" w:lineRule="auto"/>
+      </w:pPr>
+      <w:r>
+        <w:separator/>
+      </w:r>
+    </w:p>
+  </w:endnote>
+  <w:endnote w:type="continuationSeparator" w:id="0">
+    <w:p>
+      <w:pPr>
+        <w:spacing w:after="0" w:line="240" w:lineRule="auto"/>
+      </w:pPr>
+      <w:r>
+        <w:continuationSeparator/>
+      </w:r>
+    </w:p>
+  </w:endnote>
+</w:endnotes>
+</file>
+
+<file path=word/footnotes.xml><?xml version="1.0" encoding="utf-8"?>
+<w:footnotes xmlns:wpc="http://schemas.microsoft.com/office/word/2010/wordprocessingCanvas" xmlns:cx="http://schemas.microsoft.com/office/drawing/2014/chartex" xmlns:cx1="http://schemas.microsoft.com/office/drawing/2015/9/8/chartex" xmlns:cx2="http://schemas.microsoft.com/office/drawing/2015/10/21/chartex" xmlns:cx3="http://schemas.microsoft.com/office/drawing/2016/5/9/chartex" xmlns:cx4="http://schemas.microsoft.com/office/drawing/2016/5/10/chartex" xmlns:cx5="http://schemas.microsoft.com/office/drawing/2016/5/11/chartex" xmlns:cx6="http://schemas.microsoft.com/office/drawing/2016/5/12/chartex" xmlns:cx7="http://schemas.microsoft.com/office/drawing/2016/5/13/chartex" xmlns:cx8="http://schemas.microsoft.com/office/drawing/2016/5/14/chartex" xmlns:mc="http://schemas.openxmlformats.org/markup-compatibility/2006" xmlns:aink="http://schemas.microsoft.com/office/drawing/2016/ink" xmlns:am3d="http://schemas.microsoft.com/office/drawing/2017/model3d" xmlns:o="urn:schemas-microsoft-com:office:office" xmlns:oel="http://schemas.microsoft.com/office/2019/extlst" xmlns:r="http://schemas.openxmlformats.org/officeDocument/2006/relationships" xmlns:m="http://schemas.openxmlformats.org/officeDocument/2006/math" xmlns:v="urn:schemas-microsoft-com:vml" xmlns:wp14="http://schemas.microsoft.com/office/word/2010/wordprocessingDrawing" xmlns:wp="http://schemas.openxmlformats.org/drawingml/2006/wordprocessingDrawing" xmlns:w10="urn:schemas-microsoft-com:office:word" xmlns:w="http://schemas.openxmlformats.org/wordprocessingml/2006/main" xmlns:w14="http://schemas.microsoft.com/office/word/2010/wordml" xmlns:w15="http://schemas.microsoft.com/office/word/2012/wordml" xmlns:w16cex="http://schemas.microsoft.com/office/word/2018/wordml/cex" xmlns:w16cid="http://schemas.microsoft.com/office/word/2016/wordml/cid" xmlns:w16="http://schemas.microsoft.com/office/word/2018/wordml" xmlns:w16du="http://schemas.microsoft.com/office/word/2023/wordml/word16du" xmlns:w16sdtdh="http://schemas.microsoft.com/office/word/2020/wordml/sdtdatahash" xmlns:w16se="http://schemas.microsoft.com/office/word/2015/wordml/symex" xmlns:wpg="http://schemas.microsoft.com/office/word/2010/wordprocessingGroup" xmlns:wpi="http://schemas.microsoft.com/office/word/2010/wordprocessingInk" xmlns:wne="http://schemas.microsoft.com/office/word/2006/wordml" xmlns:wps="http://schemas.microsoft.com/office/word/2010/wordprocessingShape" mc:Ignorable="w14 w15 w16se w16cid w16 w16cex w16sdtdh w16du wp14">
+  <w:footnote w:type="separator" w:id="-1">
+    <w:p>
+      <w:pPr>
+        <w:spacing w:after="0" w:line="240" w:lineRule="auto"/>
+      </w:pPr>
+      <w:r>
+        <w:separator/>
+      </w:r>
+    </w:p>
+  </w:footnote>
+  <w:footnote w:type="continuationSeparator" w:id="0">
+    <w:p>
+      <w:pPr>
+        <w:spacing w:after="0" w:line="240" w:lineRule="auto"/>
+      </w:pPr>
+      <w:r>
+        <w:continuationSeparator/>
+      </w:r>
+    </w:p>
+  </w:footnote>
+</w:footnotes>
+</file>
+
+<file path=word/header1.xml><?xml version="1.0" encoding="utf-8"?>
+<w:hdr xmlns:wpc="http://schemas.microsoft.com/office/word/2010/wordprocessingCanvas" xmlns:cx="http://schemas.microsoft.com/office/drawing/2014/chartex" xmlns:cx1="http://schemas.microsoft.com/office/drawing/2015/9/8/chartex" xmlns:cx2="http://schemas.microsoft.com/office/drawing/2015/10/21/chartex" xmlns:cx3="http://schemas.microsoft.com/office/drawing/2016/5/9/chartex" xmlns:cx4="http://schemas.microsoft.com/office/drawing/2016/5/10/chartex" xmlns:cx5="http://schemas.microsoft.com/office/drawing/2016/5/11/chartex" xmlns:cx6="http://schemas.microsoft.com/office/drawing/2016/5/12/chartex" xmlns:cx7="http://schemas.microsoft.com/office/drawing/2016/5/13/chartex" xmlns:cx8="http://schemas.microsoft.com/office/drawing/2016/5/14/chartex" xmlns:mc="http://schemas.openxmlformats.org/markup-compatibility/2006" xmlns:aink="http://schemas.microsoft.com/office/drawing/2016/ink" xmlns:am3d="http://schemas.microsoft.com/office/drawing/2017/model3d" xmlns:o="urn:schemas-microsoft-com:office:office" xmlns:oel="http://schemas.microsoft.com/office/2019/extlst" xmlns:r="http://schemas.openxmlformats.org/officeDocument/2006/relationships" xmlns:m="http://schemas.openxmlformats.org/officeDocument/2006/math" xmlns:v="urn:schemas-microsoft-com:vml" xmlns:wp14="http://schemas.microsoft.com/office/word/2010/wordprocessingDrawing" xmlns:wp="http://schemas.openxmlformats.org/drawingml/2006/wordprocessingDrawing" xmlns:w10="urn:schemas-microsoft-com:office:word" xmlns:w="http://schemas.openxmlformats.org/wordprocessingml/2006/main" xmlns:w14="http://schemas.microsoft.com/office/word/2010/wordml" xmlns:w15="http://schemas.microsoft.com/office/word/2012/wordml" xmlns:w16cex="http://schemas.microsoft.com/office/word/2018/wordml/cex" xmlns:w16cid="http://schemas.microsoft.com/office/word/2016/wordml/cid" xmlns:w16="http://schemas.microsoft.com/office/word/2018/wordml" xmlns:w16du="http://schemas.microsoft.com/office/word/2023/wordml/word16du" xmlns:w16sdtdh="http://schemas.microsoft.com/office/word/2020/wordml/sdtdatahash" xmlns:w16se="http://schemas.microsoft.com/office/word/2015/wordml/symex" xmlns:wpg="http://schemas.microsoft.com/office/word/2010/wordprocessingGroup" xmlns:wpi="http://schemas.microsoft.com/office/word/2010/wordprocessingInk" xmlns:wne="http://schemas.microsoft.com/office/word/2006/wordml" xmlns:wps="http://schemas.microsoft.com/office/word/2010/wordprocessingShape" mc:Ignorable="w14 w15 w16se w16cid w16 w16cex w16sdtdh w16du wp14">
+  <w:p>
+    <w:pPr>
+      <w:pStyle w:val="Header"/>
+      <w:rPr>
+        <w:noProof/>
+      </w:rPr>
+    </w:pPr>
+  </w:p>
+  <w:p>
+    <w:pPr>
+      <w:pStyle w:val="Header"/>
+      <w:rPr>
+        <w:noProof/>
+      </w:rPr>
+    </w:pPr>
+    <w:r>
+      <w:rPr>
+        <w:noProof/>
+      </w:rPr>
+      <w:drawing>
+        <wp:anchor distT="0" distB="0" distL="114300" distR="114300" simplePos="0" relativeHeight="251660288" behindDoc="0" locked="0" layoutInCell="1" allowOverlap="1" wp14:anchorId="6F88DC3D" wp14:editId="08D9CBA6">
+          <wp:simplePos x="0" y="0"/>
+          <wp:positionH relativeFrom="column">
+            <wp:posOffset>4792980</wp:posOffset>
+          </wp:positionH>
+          <wp:positionV relativeFrom="paragraph">
+            <wp:posOffset>-45720</wp:posOffset>
+          </wp:positionV>
+          <wp:extent cx="1861185" cy="674370"/>
+          <wp:effectExtent l="0" t="0" r="5715" b="0"/>
+          <wp:wrapThrough wrapText="bothSides">
+            <wp:wrapPolygon edited="0">
+              <wp:start x="0" y="0"/>
+              <wp:lineTo x="0" y="20746"/>
+              <wp:lineTo x="21445" y="20746"/>
+              <wp:lineTo x="21445" y="0"/>
+              <wp:lineTo x="0" y="0"/>
+            </wp:wrapPolygon>
+          </wp:wrapThrough>
+          <wp:docPr id="1040745817" name="Picture 3"/>
+          <wp:cNvGraphicFramePr>
+            <a:graphicFrameLocks xmlns:a="http://schemas.openxmlformats.org/drawingml/2006/main" noChangeAspect="1"/>
+          </wp:cNvGraphicFramePr>
+          <a:graphic xmlns:a="http://schemas.openxmlformats.org/drawingml/2006/main">
+            <a:graphicData uri="http://schemas.openxmlformats.org/drawingml/2006/picture">
+              <pic:pic xmlns:pic="http://schemas.openxmlformats.org/drawingml/2006/picture">
+                <pic:nvPicPr>
+                  <pic:cNvPr id="0" name="Picture 2"/>
+                  <pic:cNvPicPr>
+                    <a:picLocks noChangeAspect="1" noChangeArrowheads="1"/>
+                  </pic:cNvPicPr>
+                </pic:nvPicPr>
+                <pic:blipFill rotWithShape="1">
+                  <a:blip r:embed="rId1">
+                    <a:extLst>
+                      <a:ext uri="{28A0092B-C50C-407E-A947-70E740481C1C}">
+                        <a14:useLocalDpi xmlns:a14="http://schemas.microsoft.com/office/drawing/2010/main" val="0"/>
+                      </a:ext>
+                    </a:extLst>
+                  </a:blip>
+                  <a:srcRect t="27733" b="36000"/>
+                  <a:stretch/>
+                </pic:blipFill>
+                <pic:spPr bwMode="auto">
+                  <a:xfrm>
+                    <a:off x="0" y="0"/>
+                    <a:ext cx="1861185" cy="674370"/>
+                  </a:xfrm>
+                  <a:prstGeom prst="rect">
+                    <a:avLst/>
+                  </a:prstGeom>
+                  <a:noFill/>
+                  <a:ln>
+                    <a:noFill/>
+                  </a:ln>
+                  <a:extLst>
+                    <a:ext uri="{53640926-AAD7-44D8-BBD7-CCE9431645EC}">
+                      <a14:shadowObscured xmlns:a14="http://schemas.microsoft.com/office/drawing/2010/main"/>
+                    </a:ext>
+                  </a:extLst>
+                </pic:spPr>
+              </pic:pic>
+            </a:graphicData>
+          </a:graphic>
+          <wp14:sizeRelH relativeFrom="margin">
+            <wp14:pctWidth>0</wp14:pctWidth>
+          </wp14:sizeRelH>
+          <wp14:sizeRelV relativeFrom="margin">
+            <wp14:pctHeight>0</wp14:pctHeight>
+          </wp14:sizeRelV>
+        </wp:anchor>
+      </w:drawing>
+    </w:r>
+  </w:p>
+  <w:p>
+    <w:pPr>
+      <w:pStyle w:val="Header"/>
+    </w:pPr>
+    <w:r>
+      <w:rPr>
+        <w:noProof/>
+      </w:rPr>
+      <w:drawing>
+        <wp:anchor distT="0" distB="0" distL="114300" distR="114300" simplePos="0" relativeHeight="251659264" behindDoc="0" locked="0" layoutInCell="1" allowOverlap="1" wp14:anchorId="4ABE0643" wp14:editId="1598AF46">
+          <wp:simplePos x="0" y="0"/>
+          <wp:positionH relativeFrom="column">
+            <wp:posOffset>-617220</wp:posOffset>
+          </wp:positionH>
+          <wp:positionV relativeFrom="paragraph">
+            <wp:posOffset>-167640</wp:posOffset>
+          </wp:positionV>
+          <wp:extent cx="2302510" cy="365760"/>
+          <wp:effectExtent l="0" t="0" r="0" b="0"/>
+          <wp:wrapTopAndBottom/>
+          <wp:docPr id="1187736235" name="Picture 2"/>
+          <wp:cNvGraphicFramePr>
+            <a:graphicFrameLocks xmlns:a="http://schemas.openxmlformats.org/drawingml/2006/main" noChangeAspect="1"/>
+          </wp:cNvGraphicFramePr>
+          <a:graphic xmlns:a="http://schemas.openxmlformats.org/drawingml/2006/main">
+            <a:graphicData uri="http://schemas.openxmlformats.org/drawingml/2006/picture">
+              <pic:pic xmlns:pic="http://schemas.openxmlformats.org/drawingml/2006/picture">
+                <pic:nvPicPr>
+                  <pic:cNvPr id="0" name="Picture 1"/>
+                  <pic:cNvPicPr>
+                    <a:picLocks noChangeAspect="1" noChangeArrowheads="1"/>
+                  </pic:cNvPicPr>
+                </pic:nvPicPr>
+                <pic:blipFill>
+                  <a:blip r:embed="rId2">
+                    <a:extLst>
+                      <a:ext uri="{28A0092B-C50C-407E-A947-70E740481C1C}">
+                        <a14:useLocalDpi xmlns:a14="http://schemas.microsoft.com/office/drawing/2010/main" val="0"/>
+                      </a:ext>
+                    </a:extLst>
+                  </a:blip>
+                  <a:srcRect/>
+                  <a:stretch>
+                    <a:fillRect/>
+                  </a:stretch>
+                </pic:blipFill>
+                <pic:spPr bwMode="auto">
+                  <a:xfrm>
+                    <a:off x="0" y="0"/>
+                    <a:ext cx="2302510" cy="365760"/>
+                  </a:xfrm>
+                  <a:prstGeom prst="rect">
+                    <a:avLst/>
+                  </a:prstGeom>
+                  <a:noFill/>
+                </pic:spPr>
+              </pic:pic>
+            </a:graphicData>
+          </a:graphic>
+          <wp14:sizeRelH relativeFrom="margin">
+            <wp14:pctWidth>0</wp14:pctWidth>
+          </wp14:sizeRelH>
+          <wp14:sizeRelV relativeFrom="margin">
+            <wp14:pctHeight>0</wp14:pctHeight>
+          </wp14:sizeRelV>
+        </wp:anchor>
+      </w:drawing>
+    </w:r>
+  </w:p>
+</w:hdr>
+</file>
+
 <file path=word/numbering.xml><?xml version="1.0" encoding="utf-8"?>
 <w:numbering xmlns:wpc="http://schemas.microsoft.com/office/word/2010/wordprocessingCanvas" xmlns:cx="http://schemas.microsoft.com/office/drawing/2014/chartex" xmlns:cx1="http://schemas.microsoft.com/office/drawing/2015/9/8/chartex" xmlns:cx2="http://schemas.microsoft.com/office/drawing/2015/10/21/chartex" xmlns:cx3="http://schemas.microsoft.com/office/drawing/2016/5/9/chartex" xmlns:cx4="http://schemas.microsoft.com/office/drawing/2016/5/10/chartex" xmlns:cx5="http://schemas.microsoft.com/office/drawing/2016/5/11/chartex" xmlns:cx6="http://schemas.microsoft.com/office/drawing/2016/5/12/chartex" xmlns:cx7="http://schemas.microsoft.com/office/drawing/2016/5/13/chartex" xmlns:cx8="http://schemas.microsoft.com/office/drawing/2016/5/14/chartex" xmlns:mc="http://schemas.openxmlformats.org/markup-compatibility/2006" xmlns:aink="http://schemas.microsoft.com/office/drawing/2016/ink" xmlns:am3d="http://schemas.microsoft.com/office/drawing/2017/model3d" xmlns:o="urn:schemas-microsoft-com:office:office" xmlns:oel="http://schemas.microsoft.com/office/2019/extlst" xmlns:r="http://schemas.openxmlformats.org/officeDocument/2006/relationships" xmlns:m="http://schemas.openxmlformats.org/officeDocument/2006/math" xmlns:v="urn:schemas-microsoft-com:vml" xmlns:wp14="http://schemas.microsoft.com/office/word/2010/wordprocessingDrawing" xmlns:wp="http://schemas.openxmlformats.org/drawingml/2006/wordprocessingDrawing" xmlns:w10="urn:schemas-microsoft-com:office:word" xmlns:w="http://schemas.openxmlformats.org/wordprocessingml/2006/main" xmlns:w14="http://schemas.microsoft.com/office/word/2010/wordml" xmlns:w15="http://schemas.microsoft.com/office/word/2012/wordml" xmlns:w16cex="http://schemas.microsoft.com/office/word/2018/wordml/cex" xmlns:w16cid="http://schemas.microsoft.com/office/word/2016/wordml/cid" xmlns:w16="http://schemas.microsoft.com/office/word/2018/wordml" xmlns:w16du="http://schemas.microsoft.com/office/word/2023/wordml/word16du" xmlns:w16sdtdh="http://schemas.microsoft.com/office/word/2020/wordml/sdtdatahash" xmlns:w16se="http://schemas.microsoft.com/office/word/2015/wordml/symex" xmlns:wpg="http://schemas.microsoft.com/office/word/2010/wordprocessingGroup" xmlns:wpi="http://schemas.microsoft.com/office/word/2010/wordprocessingInk" xmlns:wne="http://schemas.microsoft.com/office/word/2006/wordml" xmlns:wps="http://schemas.microsoft.com/office/word/2010/wordprocessingShape" mc:Ignorable="w14 w15 w16se w16cid w16 w16cex w16sdtdh w16du wp14">
   <w:abstractNum w:abstractNumId="0" w15:restartNumberingAfterBreak="0">
+    <w:nsid w:val="295B4648"/>
+    <w:multiLevelType w:val="hybridMultilevel"/>
+    <w:tmpl w:val="DCD2FC5A"/>
+    <w:lvl w:ilvl="0" w:tplc="04090011">
+      <w:start w:val="1"/>
+      <w:numFmt w:val="decimal"/>
+      <w:lvlText w:val="%1)"/>
+      <w:lvlJc w:val="left"/>
+      <w:pPr>
+        <w:ind w:left="360" w:hanging="360"/>
+      </w:pPr>
+    </w:lvl>
+    <w:lvl w:ilvl="1" w:tplc="04090019" w:tentative="1">
+      <w:start w:val="1"/>
+      <w:numFmt w:val="lowerLetter"/>
+      <w:lvlText w:val="%2."/>
+      <w:lvlJc w:val="left"/>
+      <w:pPr>
+        <w:ind w:left="-2700" w:hanging="360"/>
+      </w:pPr>
+    </w:lvl>
+    <w:lvl w:ilvl="2" w:tplc="0409001B" w:tentative="1">
+      <w:start w:val="1"/>
+      <w:numFmt w:val="lowerRoman"/>
+      <w:lvlText w:val="%3."/>
+      <w:lvlJc w:val="right"/>
+      <w:pPr>
+        <w:ind w:left="-1980" w:hanging="180"/>
+      </w:pPr>
+    </w:lvl>
+    <w:lvl w:ilvl="3" w:tplc="0409000F" w:tentative="1">
+      <w:start w:val="1"/>
+      <w:numFmt w:val="decimal"/>
+      <w:lvlText w:val="%4."/>
+      <w:lvlJc w:val="left"/>
+      <w:pPr>
+        <w:ind w:left="-1260" w:hanging="360"/>
+      </w:pPr>
+    </w:lvl>
+    <w:lvl w:ilvl="4" w:tplc="04090019" w:tentative="1">
+      <w:start w:val="1"/>
+      <w:numFmt w:val="lowerLetter"/>
+      <w:lvlText w:val="%5."/>
+      <w:lvlJc w:val="left"/>
+      <w:pPr>
+        <w:ind w:left="-540" w:hanging="360"/>
+      </w:pPr>
+    </w:lvl>
+    <w:lvl w:ilvl="5" w:tplc="0409001B" w:tentative="1">
+      <w:start w:val="1"/>
+      <w:numFmt w:val="lowerRoman"/>
+      <w:lvlText w:val="%6."/>
+      <w:lvlJc w:val="right"/>
+      <w:pPr>
+        <w:ind w:left="180" w:hanging="180"/>
+      </w:pPr>
+    </w:lvl>
+    <w:lvl w:ilvl="6" w:tplc="0409000F" w:tentative="1">
+      <w:start w:val="1"/>
+      <w:numFmt w:val="decimal"/>
+      <w:lvlText w:val="%7."/>
+      <w:lvlJc w:val="left"/>
+      <w:pPr>
+        <w:ind w:left="900" w:hanging="360"/>
+      </w:pPr>
+    </w:lvl>
+    <w:lvl w:ilvl="7" w:tplc="04090019" w:tentative="1">
+      <w:start w:val="1"/>
+      <w:numFmt w:val="lowerLetter"/>
+      <w:lvlText w:val="%8."/>
+      <w:lvlJc w:val="left"/>
+      <w:pPr>
+        <w:ind w:left="1620" w:hanging="360"/>
+      </w:pPr>
+    </w:lvl>
+    <w:lvl w:ilvl="8" w:tplc="0409001B" w:tentative="1">
+      <w:start w:val="1"/>
+      <w:numFmt w:val="lowerRoman"/>
+      <w:lvlText w:val="%9."/>
+      <w:lvlJc w:val="right"/>
+      <w:pPr>
+        <w:ind w:left="2340" w:hanging="180"/>
+      </w:pPr>
+    </w:lvl>
+  </w:abstractNum>
+  <w:abstractNum w:abstractNumId="1" w15:restartNumberingAfterBreak="0">
     <w:nsid w:val="574254D7"/>
     <w:multiLevelType w:val="hybridMultilevel"/>
     <w:tmpl w:val="F9A01CEC"/>
@@ -1906,6 +2757,9 @@
     </w:lvl>
   </w:abstractNum>
   <w:num w:numId="1" w16cid:durableId="1184325209">
+    <w:abstractNumId w:val="1"/>
+  </w:num>
+  <w:num w:numId="2" w16cid:durableId="429204950">
     <w:abstractNumId w:val="0"/>
   </w:num>
 </w:numbering>
@@ -2315,7 +3169,6 @@
   <w:style w:type="character" w:default="1" w:styleId="DefaultParagraphFont">
     <w:name w:val="Default Paragraph Font"/>
     <w:uiPriority w:val="1"/>
-    <w:semiHidden/>
     <w:unhideWhenUsed/>
   </w:style>
   <w:style w:type="table" w:default="1" w:styleId="TableNormal">
@@ -2349,6 +3202,50 @@
       <w:ind w:left="720"/>
       <w:contextualSpacing/>
     </w:pPr>
+  </w:style>
+  <w:style w:type="paragraph" w:styleId="Header">
+    <w:name w:val="header"/>
+    <w:basedOn w:val="Normal"/>
+    <w:link w:val="HeaderChar"/>
+    <w:uiPriority w:val="99"/>
+    <w:unhideWhenUsed/>
+    <w:rsid w:val="00CE4290"/>
+    <w:pPr>
+      <w:tabs>
+        <w:tab w:val="center" w:pos="4320"/>
+        <w:tab w:val="right" w:pos="8640"/>
+      </w:tabs>
+      <w:spacing w:after="0" w:line="240" w:lineRule="auto"/>
+    </w:pPr>
+  </w:style>
+  <w:style w:type="character" w:customStyle="1" w:styleId="HeaderChar">
+    <w:name w:val="Header Char"/>
+    <w:basedOn w:val="DefaultParagraphFont"/>
+    <w:link w:val="Header"/>
+    <w:uiPriority w:val="99"/>
+    <w:rsid w:val="00CE4290"/>
+  </w:style>
+  <w:style w:type="paragraph" w:styleId="Footer">
+    <w:name w:val="footer"/>
+    <w:basedOn w:val="Normal"/>
+    <w:link w:val="FooterChar"/>
+    <w:uiPriority w:val="99"/>
+    <w:unhideWhenUsed/>
+    <w:rsid w:val="00CE4290"/>
+    <w:pPr>
+      <w:tabs>
+        <w:tab w:val="center" w:pos="4320"/>
+        <w:tab w:val="right" w:pos="8640"/>
+      </w:tabs>
+      <w:spacing w:after="0" w:line="240" w:lineRule="auto"/>
+    </w:pPr>
+  </w:style>
+  <w:style w:type="character" w:customStyle="1" w:styleId="FooterChar">
+    <w:name w:val="Footer Char"/>
+    <w:basedOn w:val="DefaultParagraphFont"/>
+    <w:link w:val="Footer"/>
+    <w:uiPriority w:val="99"/>
+    <w:rsid w:val="00CE4290"/>
   </w:style>
 </w:styles>
 </file>

</xml_diff>